<commit_message>
Rework of OpenMP method
</commit_message>
<xml_diff>
--- a/Report.docx
+++ b/Report.docx
@@ -146,7 +146,7 @@
           <w:rFonts w:ascii="Times New Roman" w:eastAsia="Times New Roman" w:hAnsi="Times New Roman" w:cs="Times New Roman"/>
           <w:sz w:val="24"/>
           <w:szCs w:val="24"/>
-          <w:lang w:val="en-US"/>
+          <w:lang w:val="ru-RU"/>
         </w:rPr>
       </w:pPr>
       <w:r>
@@ -165,7 +165,7 @@
           <w:rFonts w:ascii="Times New Roman" w:eastAsia="Times New Roman" w:hAnsi="Times New Roman" w:cs="Times New Roman"/>
           <w:sz w:val="24"/>
           <w:szCs w:val="24"/>
-          <w:lang w:val="en-US"/>
+          <w:lang w:val="ru-RU"/>
         </w:rPr>
       </w:pPr>
     </w:p>
@@ -176,7 +176,7 @@
           <w:rFonts w:ascii="Times New Roman" w:eastAsia="Times New Roman" w:hAnsi="Times New Roman" w:cs="Times New Roman"/>
           <w:sz w:val="24"/>
           <w:szCs w:val="24"/>
-          <w:lang w:val="en-US"/>
+          <w:lang w:val="ru-RU"/>
         </w:rPr>
       </w:pPr>
     </w:p>
@@ -187,7 +187,7 @@
           <w:rFonts w:ascii="Times New Roman" w:eastAsia="Times New Roman" w:hAnsi="Times New Roman" w:cs="Times New Roman"/>
           <w:sz w:val="24"/>
           <w:szCs w:val="24"/>
-          <w:lang w:val="en-US"/>
+          <w:lang w:val="ru-RU"/>
         </w:rPr>
       </w:pPr>
     </w:p>
@@ -198,7 +198,7 @@
           <w:rFonts w:ascii="Times New Roman" w:eastAsia="Times New Roman" w:hAnsi="Times New Roman" w:cs="Times New Roman"/>
           <w:sz w:val="24"/>
           <w:szCs w:val="24"/>
-          <w:lang w:val="en-US"/>
+          <w:lang w:val="ru-RU"/>
         </w:rPr>
       </w:pPr>
     </w:p>
@@ -335,7 +335,6 @@
           <w:color w:val="000000"/>
           <w:sz w:val="28"/>
           <w:szCs w:val="28"/>
-          <w:lang w:val="uk-UA"/>
         </w:rPr>
       </w:pPr>
       <w:r>
@@ -344,78 +343,39 @@
           <w:color w:val="000000"/>
           <w:sz w:val="28"/>
           <w:szCs w:val="28"/>
-          <w:lang w:val="uk-UA"/>
-        </w:rPr>
-        <w:t>Божевський</w:t>
-      </w:r>
-      <w:r>
+        </w:rPr>
+        <w:t>Божевський Іван Петрович</w:t>
+      </w:r>
+    </w:p>
+    <w:p>
+      <w:pPr>
         <w:rPr>
           <w:rFonts w:ascii="Times New Roman" w:eastAsia="Times New Roman" w:hAnsi="Times New Roman" w:cs="Times New Roman"/>
-          <w:color w:val="000000"/>
-          <w:sz w:val="28"/>
-          <w:szCs w:val="28"/>
-        </w:rPr>
-        <w:t xml:space="preserve"> </w:t>
-      </w:r>
-      <w:r>
+          <w:lang w:val="ru-RU"/>
+        </w:rPr>
+      </w:pPr>
+    </w:p>
+    <w:p>
+      <w:pPr>
         <w:rPr>
           <w:rFonts w:ascii="Times New Roman" w:eastAsia="Times New Roman" w:hAnsi="Times New Roman" w:cs="Times New Roman"/>
-          <w:color w:val="000000"/>
-          <w:sz w:val="28"/>
-          <w:szCs w:val="28"/>
-          <w:lang w:val="uk-UA"/>
-        </w:rPr>
-        <w:t>Іван</w:t>
-      </w:r>
-      <w:r>
+          <w:lang w:val="ru-RU"/>
+        </w:rPr>
+      </w:pPr>
+    </w:p>
+    <w:p>
+      <w:pPr>
         <w:rPr>
           <w:rFonts w:ascii="Times New Roman" w:eastAsia="Times New Roman" w:hAnsi="Times New Roman" w:cs="Times New Roman"/>
-          <w:color w:val="000000"/>
-          <w:sz w:val="28"/>
-          <w:szCs w:val="28"/>
-        </w:rPr>
-        <w:t xml:space="preserve"> </w:t>
-      </w:r>
-      <w:r>
+          <w:lang w:val="ru-RU"/>
+        </w:rPr>
+      </w:pPr>
+    </w:p>
+    <w:p>
+      <w:pPr>
         <w:rPr>
           <w:rFonts w:ascii="Times New Roman" w:eastAsia="Times New Roman" w:hAnsi="Times New Roman" w:cs="Times New Roman"/>
-          <w:color w:val="000000"/>
-          <w:sz w:val="28"/>
-          <w:szCs w:val="28"/>
-          <w:lang w:val="uk-UA"/>
-        </w:rPr>
-        <w:t>Петрович</w:t>
-      </w:r>
-    </w:p>
-    <w:p>
-      <w:pPr>
-        <w:rPr>
-          <w:rFonts w:ascii="Times New Roman" w:eastAsia="Times New Roman" w:hAnsi="Times New Roman" w:cs="Times New Roman"/>
-          <w:lang w:val="en-US"/>
-        </w:rPr>
-      </w:pPr>
-    </w:p>
-    <w:p>
-      <w:pPr>
-        <w:rPr>
-          <w:rFonts w:ascii="Times New Roman" w:eastAsia="Times New Roman" w:hAnsi="Times New Roman" w:cs="Times New Roman"/>
-          <w:lang w:val="en-US"/>
-        </w:rPr>
-      </w:pPr>
-    </w:p>
-    <w:p>
-      <w:pPr>
-        <w:rPr>
-          <w:rFonts w:ascii="Times New Roman" w:eastAsia="Times New Roman" w:hAnsi="Times New Roman" w:cs="Times New Roman"/>
-          <w:lang w:val="en-US"/>
-        </w:rPr>
-      </w:pPr>
-    </w:p>
-    <w:p>
-      <w:pPr>
-        <w:rPr>
-          <w:rFonts w:ascii="Times New Roman" w:eastAsia="Times New Roman" w:hAnsi="Times New Roman" w:cs="Times New Roman"/>
-          <w:lang w:val="en-US"/>
+          <w:lang w:val="ru-RU"/>
         </w:rPr>
       </w:pPr>
     </w:p>
@@ -477,24 +437,12 @@
         <w:t>Зміст</w:t>
       </w:r>
     </w:p>
-    <w:p>
-      <w:pPr>
-        <w:rPr>
-          <w:lang w:val="uk-UA"/>
-        </w:rPr>
-      </w:pPr>
-    </w:p>
+    <w:p/>
     <w:p>
       <w:pPr>
         <w:spacing w:line="278" w:lineRule="auto"/>
-        <w:rPr>
-          <w:lang w:val="uk-UA"/>
-        </w:rPr>
-      </w:pPr>
-      <w:r>
-        <w:rPr>
-          <w:lang w:val="uk-UA"/>
-        </w:rPr>
+      </w:pPr>
+      <w:r>
         <w:br w:type="page"/>
       </w:r>
     </w:p>
@@ -526,15 +474,13 @@
           <w:rFonts w:ascii="Times New Roman" w:hAnsi="Times New Roman" w:cs="Times New Roman"/>
           <w:sz w:val="28"/>
           <w:szCs w:val="28"/>
-          <w:lang w:val="uk-UA"/>
-        </w:rPr>
-      </w:pPr>
-      <w:r>
-        <w:rPr>
-          <w:rFonts w:ascii="Times New Roman" w:hAnsi="Times New Roman" w:cs="Times New Roman"/>
-          <w:sz w:val="28"/>
-          <w:szCs w:val="28"/>
-          <w:lang w:val="uk-UA"/>
+        </w:rPr>
+      </w:pPr>
+      <w:r>
+        <w:rPr>
+          <w:rFonts w:ascii="Times New Roman" w:hAnsi="Times New Roman" w:cs="Times New Roman"/>
+          <w:sz w:val="28"/>
+          <w:szCs w:val="28"/>
         </w:rPr>
         <w:t xml:space="preserve">Метою </w:t>
       </w:r>
@@ -544,7 +490,6 @@
           <w:rFonts w:ascii="Times New Roman" w:hAnsi="Times New Roman" w:cs="Times New Roman"/>
           <w:sz w:val="28"/>
           <w:szCs w:val="28"/>
-          <w:lang w:val="uk-UA"/>
         </w:rPr>
         <w:t>данної</w:t>
       </w:r>
@@ -554,7 +499,6 @@
           <w:rFonts w:ascii="Times New Roman" w:hAnsi="Times New Roman" w:cs="Times New Roman"/>
           <w:sz w:val="28"/>
           <w:szCs w:val="28"/>
-          <w:lang w:val="uk-UA"/>
         </w:rPr>
         <w:t xml:space="preserve"> лабораторної роботи є реалізація </w:t>
       </w:r>
@@ -563,7 +507,6 @@
           <w:rFonts w:ascii="Times New Roman" w:hAnsi="Times New Roman" w:cs="Times New Roman"/>
           <w:sz w:val="28"/>
           <w:szCs w:val="28"/>
-          <w:lang w:val="uk-UA"/>
         </w:rPr>
         <w:t>Алгоритм Флойда-</w:t>
       </w:r>
@@ -573,7 +516,6 @@
           <w:rFonts w:ascii="Times New Roman" w:hAnsi="Times New Roman" w:cs="Times New Roman"/>
           <w:sz w:val="28"/>
           <w:szCs w:val="28"/>
-          <w:lang w:val="uk-UA"/>
         </w:rPr>
         <w:t>Варшалла</w:t>
       </w:r>
@@ -593,7 +535,6 @@
           <w:rFonts w:ascii="Times New Roman" w:hAnsi="Times New Roman" w:cs="Times New Roman"/>
           <w:sz w:val="28"/>
           <w:szCs w:val="28"/>
-          <w:lang w:val="uk-UA"/>
         </w:rPr>
         <w:t xml:space="preserve">за допомогою різних підходів </w:t>
       </w:r>
@@ -603,23 +544,13 @@
           <w:sz w:val="28"/>
           <w:szCs w:val="28"/>
         </w:rPr>
-        <w:t>до паралелізації та розподілення обчислен</w:t>
-      </w:r>
-      <w:r>
-        <w:rPr>
-          <w:rFonts w:ascii="Times New Roman" w:eastAsia="Times New Roman" w:hAnsi="Times New Roman" w:cs="Times New Roman"/>
-          <w:sz w:val="28"/>
-          <w:szCs w:val="28"/>
-          <w:lang w:val="uk-UA"/>
-        </w:rPr>
-        <w:t>ь</w:t>
-      </w:r>
-      <w:r>
-        <w:rPr>
-          <w:rFonts w:ascii="Times New Roman" w:hAnsi="Times New Roman" w:cs="Times New Roman"/>
-          <w:sz w:val="28"/>
-          <w:szCs w:val="28"/>
-          <w:lang w:val="uk-UA"/>
+        <w:t>до паралелізації та розподілення обчислень</w:t>
+      </w:r>
+      <w:r>
+        <w:rPr>
+          <w:rFonts w:ascii="Times New Roman" w:hAnsi="Times New Roman" w:cs="Times New Roman"/>
+          <w:sz w:val="28"/>
+          <w:szCs w:val="28"/>
         </w:rPr>
         <w:t>, а також порівняння цих методів.</w:t>
       </w:r>
@@ -631,7 +562,6 @@
           <w:rFonts w:ascii="Times New Roman" w:hAnsi="Times New Roman" w:cs="Times New Roman"/>
           <w:sz w:val="28"/>
           <w:szCs w:val="28"/>
-          <w:lang w:val="uk-UA"/>
         </w:rPr>
       </w:pPr>
     </w:p>
@@ -642,7 +572,6 @@
           <w:rFonts w:ascii="Times New Roman" w:hAnsi="Times New Roman" w:cs="Times New Roman"/>
           <w:sz w:val="28"/>
           <w:szCs w:val="28"/>
-          <w:lang w:val="uk-UA"/>
         </w:rPr>
       </w:pPr>
     </w:p>
@@ -653,15 +582,13 @@
           <w:rFonts w:ascii="Times New Roman" w:hAnsi="Times New Roman" w:cs="Times New Roman"/>
           <w:sz w:val="28"/>
           <w:szCs w:val="28"/>
-          <w:lang w:val="uk-UA"/>
-        </w:rPr>
-      </w:pPr>
-      <w:r>
-        <w:rPr>
-          <w:rFonts w:ascii="Times New Roman" w:hAnsi="Times New Roman" w:cs="Times New Roman"/>
-          <w:sz w:val="28"/>
-          <w:szCs w:val="28"/>
-          <w:lang w:val="uk-UA"/>
+        </w:rPr>
+      </w:pPr>
+      <w:r>
+        <w:rPr>
+          <w:rFonts w:ascii="Times New Roman" w:hAnsi="Times New Roman" w:cs="Times New Roman"/>
+          <w:sz w:val="28"/>
+          <w:szCs w:val="28"/>
         </w:rPr>
         <w:br w:type="page"/>
       </w:r>
@@ -696,7 +623,6 @@
           <w:b/>
           <w:sz w:val="28"/>
           <w:szCs w:val="28"/>
-          <w:lang w:val="uk-UA"/>
         </w:rPr>
       </w:pPr>
       <w:r>
@@ -705,7 +631,6 @@
           <w:b/>
           <w:sz w:val="28"/>
           <w:szCs w:val="28"/>
-          <w:lang w:val="uk-UA"/>
         </w:rPr>
         <w:t>MPI (</w:t>
       </w:r>
@@ -716,7 +641,6 @@
           <w:b/>
           <w:sz w:val="28"/>
           <w:szCs w:val="28"/>
-          <w:lang w:val="uk-UA"/>
         </w:rPr>
         <w:t>Message</w:t>
       </w:r>
@@ -727,7 +651,6 @@
           <w:b/>
           <w:sz w:val="28"/>
           <w:szCs w:val="28"/>
-          <w:lang w:val="uk-UA"/>
         </w:rPr>
         <w:t xml:space="preserve"> </w:t>
       </w:r>
@@ -738,7 +661,6 @@
           <w:b/>
           <w:sz w:val="28"/>
           <w:szCs w:val="28"/>
-          <w:lang w:val="uk-UA"/>
         </w:rPr>
         <w:t>Passing</w:t>
       </w:r>
@@ -749,7 +671,6 @@
           <w:b/>
           <w:sz w:val="28"/>
           <w:szCs w:val="28"/>
-          <w:lang w:val="uk-UA"/>
         </w:rPr>
         <w:t xml:space="preserve"> </w:t>
       </w:r>
@@ -760,7 +681,6 @@
           <w:b/>
           <w:sz w:val="28"/>
           <w:szCs w:val="28"/>
-          <w:lang w:val="uk-UA"/>
         </w:rPr>
         <w:t>Interface</w:t>
       </w:r>
@@ -771,7 +691,6 @@
           <w:b/>
           <w:sz w:val="28"/>
           <w:szCs w:val="28"/>
-          <w:lang w:val="uk-UA"/>
         </w:rPr>
         <w:t>)</w:t>
       </w:r>
@@ -785,7 +704,6 @@
           <w:bCs/>
           <w:sz w:val="28"/>
           <w:szCs w:val="28"/>
-          <w:lang w:val="uk-UA"/>
         </w:rPr>
       </w:pPr>
       <w:r>
@@ -794,7 +712,6 @@
           <w:bCs/>
           <w:sz w:val="28"/>
           <w:szCs w:val="28"/>
-          <w:lang w:val="uk-UA"/>
         </w:rPr>
         <w:t>MPI (</w:t>
       </w:r>
@@ -805,7 +722,6 @@
           <w:bCs/>
           <w:sz w:val="28"/>
           <w:szCs w:val="28"/>
-          <w:lang w:val="uk-UA"/>
         </w:rPr>
         <w:t>Message</w:t>
       </w:r>
@@ -816,7 +732,6 @@
           <w:bCs/>
           <w:sz w:val="28"/>
           <w:szCs w:val="28"/>
-          <w:lang w:val="uk-UA"/>
         </w:rPr>
         <w:t xml:space="preserve"> </w:t>
       </w:r>
@@ -827,7 +742,6 @@
           <w:bCs/>
           <w:sz w:val="28"/>
           <w:szCs w:val="28"/>
-          <w:lang w:val="uk-UA"/>
         </w:rPr>
         <w:t>Passing</w:t>
       </w:r>
@@ -838,7 +752,6 @@
           <w:bCs/>
           <w:sz w:val="28"/>
           <w:szCs w:val="28"/>
-          <w:lang w:val="uk-UA"/>
         </w:rPr>
         <w:t xml:space="preserve"> </w:t>
       </w:r>
@@ -849,7 +762,6 @@
           <w:bCs/>
           <w:sz w:val="28"/>
           <w:szCs w:val="28"/>
-          <w:lang w:val="uk-UA"/>
         </w:rPr>
         <w:t>Interface</w:t>
       </w:r>
@@ -860,7 +772,6 @@
           <w:bCs/>
           <w:sz w:val="28"/>
           <w:szCs w:val="28"/>
-          <w:lang w:val="uk-UA"/>
         </w:rPr>
         <w:t>) — це стандарт для обміну повідомленнями в паралельних та розподілених обчисленнях. Він забезпечує інтерфейс для комунікації між процесами, які можуть виконуватись як на одному комп'ютері, так і на багатьох вузлах у кластері. MPI дозволяє організовувати ефективний обмін даними між процесами за допомогою:</w:t>
       </w:r>
@@ -876,7 +787,6 @@
           <w:bCs/>
           <w:sz w:val="28"/>
           <w:szCs w:val="28"/>
-          <w:lang w:val="uk-UA"/>
         </w:rPr>
       </w:pPr>
       <w:r>
@@ -885,7 +795,6 @@
           <w:bCs/>
           <w:sz w:val="28"/>
           <w:szCs w:val="28"/>
-          <w:lang w:val="uk-UA"/>
         </w:rPr>
         <w:t>Передачі повідомлень (</w:t>
       </w:r>
@@ -896,7 +805,6 @@
           <w:bCs/>
           <w:sz w:val="28"/>
           <w:szCs w:val="28"/>
-          <w:lang w:val="uk-UA"/>
         </w:rPr>
         <w:t>send</w:t>
       </w:r>
@@ -907,7 +815,6 @@
           <w:bCs/>
           <w:sz w:val="28"/>
           <w:szCs w:val="28"/>
-          <w:lang w:val="uk-UA"/>
         </w:rPr>
         <w:t>/</w:t>
       </w:r>
@@ -918,7 +825,6 @@
           <w:bCs/>
           <w:sz w:val="28"/>
           <w:szCs w:val="28"/>
-          <w:lang w:val="uk-UA"/>
         </w:rPr>
         <w:t>receive</w:t>
       </w:r>
@@ -929,7 +835,6 @@
           <w:bCs/>
           <w:sz w:val="28"/>
           <w:szCs w:val="28"/>
-          <w:lang w:val="uk-UA"/>
         </w:rPr>
         <w:t>),</w:t>
       </w:r>
@@ -945,7 +850,6 @@
           <w:bCs/>
           <w:sz w:val="28"/>
           <w:szCs w:val="28"/>
-          <w:lang w:val="uk-UA"/>
         </w:rPr>
       </w:pPr>
       <w:r>
@@ -954,7 +858,6 @@
           <w:bCs/>
           <w:sz w:val="28"/>
           <w:szCs w:val="28"/>
-          <w:lang w:val="uk-UA"/>
         </w:rPr>
         <w:t xml:space="preserve">Глобальних операцій (наприклад, </w:t>
       </w:r>
@@ -965,7 +868,6 @@
           <w:bCs/>
           <w:sz w:val="28"/>
           <w:szCs w:val="28"/>
-          <w:lang w:val="uk-UA"/>
         </w:rPr>
         <w:t>broadcast</w:t>
       </w:r>
@@ -976,7 +878,6 @@
           <w:bCs/>
           <w:sz w:val="28"/>
           <w:szCs w:val="28"/>
-          <w:lang w:val="uk-UA"/>
         </w:rPr>
         <w:t xml:space="preserve">, </w:t>
       </w:r>
@@ -987,7 +888,6 @@
           <w:bCs/>
           <w:sz w:val="28"/>
           <w:szCs w:val="28"/>
-          <w:lang w:val="uk-UA"/>
         </w:rPr>
         <w:t>reduce</w:t>
       </w:r>
@@ -998,7 +898,6 @@
           <w:bCs/>
           <w:sz w:val="28"/>
           <w:szCs w:val="28"/>
-          <w:lang w:val="uk-UA"/>
         </w:rPr>
         <w:t xml:space="preserve">, </w:t>
       </w:r>
@@ -1009,7 +908,6 @@
           <w:bCs/>
           <w:sz w:val="28"/>
           <w:szCs w:val="28"/>
-          <w:lang w:val="uk-UA"/>
         </w:rPr>
         <w:t>scatter</w:t>
       </w:r>
@@ -1020,7 +918,6 @@
           <w:bCs/>
           <w:sz w:val="28"/>
           <w:szCs w:val="28"/>
-          <w:lang w:val="uk-UA"/>
         </w:rPr>
         <w:t xml:space="preserve">, </w:t>
       </w:r>
@@ -1031,7 +928,6 @@
           <w:bCs/>
           <w:sz w:val="28"/>
           <w:szCs w:val="28"/>
-          <w:lang w:val="uk-UA"/>
         </w:rPr>
         <w:t>gather</w:t>
       </w:r>
@@ -1042,7 +938,6 @@
           <w:bCs/>
           <w:sz w:val="28"/>
           <w:szCs w:val="28"/>
-          <w:lang w:val="uk-UA"/>
         </w:rPr>
         <w:t>),</w:t>
       </w:r>
@@ -1058,7 +953,6 @@
           <w:bCs/>
           <w:sz w:val="28"/>
           <w:szCs w:val="28"/>
-          <w:lang w:val="uk-UA"/>
         </w:rPr>
       </w:pPr>
       <w:r>
@@ -1067,7 +961,6 @@
           <w:bCs/>
           <w:sz w:val="28"/>
           <w:szCs w:val="28"/>
-          <w:lang w:val="uk-UA"/>
         </w:rPr>
         <w:t>Синхронізації процесів.</w:t>
       </w:r>
@@ -1081,7 +974,6 @@
           <w:bCs/>
           <w:sz w:val="28"/>
           <w:szCs w:val="28"/>
-          <w:lang w:val="en-US"/>
         </w:rPr>
       </w:pPr>
       <w:r>
@@ -1090,7 +982,6 @@
           <w:bCs/>
           <w:sz w:val="28"/>
           <w:szCs w:val="28"/>
-          <w:lang w:val="uk-UA"/>
         </w:rPr>
         <w:t>MPI є особливо корисною технологією у випадках, коли задачі розбиваються між кількома процесами, що працюють незалежно та мають окрему пам’ять (</w:t>
       </w:r>
@@ -1101,7 +992,6 @@
           <w:bCs/>
           <w:sz w:val="28"/>
           <w:szCs w:val="28"/>
-          <w:lang w:val="uk-UA"/>
         </w:rPr>
         <w:t>distributed</w:t>
       </w:r>
@@ -1112,7 +1002,6 @@
           <w:bCs/>
           <w:sz w:val="28"/>
           <w:szCs w:val="28"/>
-          <w:lang w:val="uk-UA"/>
         </w:rPr>
         <w:t xml:space="preserve"> </w:t>
       </w:r>
@@ -1123,7 +1012,6 @@
           <w:bCs/>
           <w:sz w:val="28"/>
           <w:szCs w:val="28"/>
-          <w:lang w:val="uk-UA"/>
         </w:rPr>
         <w:t>memory</w:t>
       </w:r>
@@ -1134,7 +1022,6 @@
           <w:bCs/>
           <w:sz w:val="28"/>
           <w:szCs w:val="28"/>
-          <w:lang w:val="uk-UA"/>
         </w:rPr>
         <w:t xml:space="preserve">). У </w:t>
       </w:r>
@@ -1145,7 +1032,6 @@
           <w:bCs/>
           <w:sz w:val="28"/>
           <w:szCs w:val="28"/>
-          <w:lang w:val="uk-UA"/>
         </w:rPr>
         <w:t>Python</w:t>
       </w:r>
@@ -1156,7 +1042,6 @@
           <w:bCs/>
           <w:sz w:val="28"/>
           <w:szCs w:val="28"/>
-          <w:lang w:val="uk-UA"/>
         </w:rPr>
         <w:t xml:space="preserve"> реалізація MPI можлива через бібліотеку mpi4py, яка забезпечує зручний інтерфейс до функціоналу стандарту MPI.</w:t>
       </w:r>
@@ -1170,7 +1055,6 @@
           <w:bCs/>
           <w:sz w:val="28"/>
           <w:szCs w:val="28"/>
-          <w:lang w:val="uk-UA"/>
         </w:rPr>
       </w:pPr>
       <w:proofErr w:type="spellStart"/>
@@ -1181,7 +1065,6 @@
           <w:bCs/>
           <w:sz w:val="28"/>
           <w:szCs w:val="28"/>
-          <w:lang w:val="uk-UA"/>
         </w:rPr>
         <w:t>OpenMP</w:t>
       </w:r>
@@ -1193,7 +1076,6 @@
           <w:bCs/>
           <w:sz w:val="28"/>
           <w:szCs w:val="28"/>
-          <w:lang w:val="uk-UA"/>
         </w:rPr>
         <w:t xml:space="preserve"> (</w:t>
       </w:r>
@@ -1205,7 +1087,6 @@
           <w:bCs/>
           <w:sz w:val="28"/>
           <w:szCs w:val="28"/>
-          <w:lang w:val="uk-UA"/>
         </w:rPr>
         <w:t>Open</w:t>
       </w:r>
@@ -1217,7 +1098,6 @@
           <w:bCs/>
           <w:sz w:val="28"/>
           <w:szCs w:val="28"/>
-          <w:lang w:val="uk-UA"/>
         </w:rPr>
         <w:t xml:space="preserve"> </w:t>
       </w:r>
@@ -1229,7 +1109,6 @@
           <w:bCs/>
           <w:sz w:val="28"/>
           <w:szCs w:val="28"/>
-          <w:lang w:val="uk-UA"/>
         </w:rPr>
         <w:t>Multi-Processing</w:t>
       </w:r>
@@ -1241,7 +1120,6 @@
           <w:bCs/>
           <w:sz w:val="28"/>
           <w:szCs w:val="28"/>
-          <w:lang w:val="uk-UA"/>
         </w:rPr>
         <w:t>)</w:t>
       </w:r>
@@ -1254,7 +1132,6 @@
           <w:rFonts w:ascii="Times New Roman" w:hAnsi="Times New Roman" w:cs="Times New Roman"/>
           <w:sz w:val="28"/>
           <w:szCs w:val="28"/>
-          <w:lang w:val="uk-UA"/>
         </w:rPr>
       </w:pPr>
       <w:proofErr w:type="spellStart"/>
@@ -1263,7 +1140,6 @@
           <w:rFonts w:ascii="Times New Roman" w:hAnsi="Times New Roman" w:cs="Times New Roman"/>
           <w:sz w:val="28"/>
           <w:szCs w:val="28"/>
-          <w:lang w:val="uk-UA"/>
         </w:rPr>
         <w:t>OpenMP</w:t>
       </w:r>
@@ -1273,7 +1149,6 @@
           <w:rFonts w:ascii="Times New Roman" w:hAnsi="Times New Roman" w:cs="Times New Roman"/>
           <w:sz w:val="28"/>
           <w:szCs w:val="28"/>
-          <w:lang w:val="uk-UA"/>
         </w:rPr>
         <w:t xml:space="preserve"> (</w:t>
       </w:r>
@@ -1283,7 +1158,6 @@
           <w:rFonts w:ascii="Times New Roman" w:hAnsi="Times New Roman" w:cs="Times New Roman"/>
           <w:sz w:val="28"/>
           <w:szCs w:val="28"/>
-          <w:lang w:val="uk-UA"/>
         </w:rPr>
         <w:t>Open</w:t>
       </w:r>
@@ -1293,7 +1167,6 @@
           <w:rFonts w:ascii="Times New Roman" w:hAnsi="Times New Roman" w:cs="Times New Roman"/>
           <w:sz w:val="28"/>
           <w:szCs w:val="28"/>
-          <w:lang w:val="uk-UA"/>
         </w:rPr>
         <w:t xml:space="preserve"> </w:t>
       </w:r>
@@ -1303,7 +1176,6 @@
           <w:rFonts w:ascii="Times New Roman" w:hAnsi="Times New Roman" w:cs="Times New Roman"/>
           <w:sz w:val="28"/>
           <w:szCs w:val="28"/>
-          <w:lang w:val="uk-UA"/>
         </w:rPr>
         <w:t>Multi-Processing</w:t>
       </w:r>
@@ -1313,7 +1185,6 @@
           <w:rFonts w:ascii="Times New Roman" w:hAnsi="Times New Roman" w:cs="Times New Roman"/>
           <w:sz w:val="28"/>
           <w:szCs w:val="28"/>
-          <w:lang w:val="uk-UA"/>
         </w:rPr>
         <w:t xml:space="preserve">) — це API для </w:t>
       </w:r>
@@ -1323,7 +1194,6 @@
           <w:rFonts w:ascii="Times New Roman" w:hAnsi="Times New Roman" w:cs="Times New Roman"/>
           <w:sz w:val="28"/>
           <w:szCs w:val="28"/>
-          <w:lang w:val="uk-UA"/>
         </w:rPr>
         <w:t>багатопотокового</w:t>
       </w:r>
@@ -1333,7 +1203,6 @@
           <w:rFonts w:ascii="Times New Roman" w:hAnsi="Times New Roman" w:cs="Times New Roman"/>
           <w:sz w:val="28"/>
           <w:szCs w:val="28"/>
-          <w:lang w:val="uk-UA"/>
         </w:rPr>
         <w:t xml:space="preserve"> програмування в середовищі з розділеною пам’яттю (</w:t>
       </w:r>
@@ -1343,7 +1212,6 @@
           <w:rFonts w:ascii="Times New Roman" w:hAnsi="Times New Roman" w:cs="Times New Roman"/>
           <w:sz w:val="28"/>
           <w:szCs w:val="28"/>
-          <w:lang w:val="uk-UA"/>
         </w:rPr>
         <w:t>shared</w:t>
       </w:r>
@@ -1353,7 +1221,6 @@
           <w:rFonts w:ascii="Times New Roman" w:hAnsi="Times New Roman" w:cs="Times New Roman"/>
           <w:sz w:val="28"/>
           <w:szCs w:val="28"/>
-          <w:lang w:val="uk-UA"/>
         </w:rPr>
         <w:t xml:space="preserve"> </w:t>
       </w:r>
@@ -1363,7 +1230,6 @@
           <w:rFonts w:ascii="Times New Roman" w:hAnsi="Times New Roman" w:cs="Times New Roman"/>
           <w:sz w:val="28"/>
           <w:szCs w:val="28"/>
-          <w:lang w:val="uk-UA"/>
         </w:rPr>
         <w:t>memory</w:t>
       </w:r>
@@ -1373,7 +1239,6 @@
           <w:rFonts w:ascii="Times New Roman" w:hAnsi="Times New Roman" w:cs="Times New Roman"/>
           <w:sz w:val="28"/>
           <w:szCs w:val="28"/>
-          <w:lang w:val="uk-UA"/>
         </w:rPr>
         <w:t xml:space="preserve">). Вона дозволяє ефективно </w:t>
       </w:r>
@@ -1383,7 +1248,6 @@
           <w:rFonts w:ascii="Times New Roman" w:hAnsi="Times New Roman" w:cs="Times New Roman"/>
           <w:sz w:val="28"/>
           <w:szCs w:val="28"/>
-          <w:lang w:val="uk-UA"/>
         </w:rPr>
         <w:t>розпаралелювати</w:t>
       </w:r>
@@ -1393,7 +1257,6 @@
           <w:rFonts w:ascii="Times New Roman" w:hAnsi="Times New Roman" w:cs="Times New Roman"/>
           <w:sz w:val="28"/>
           <w:szCs w:val="28"/>
-          <w:lang w:val="uk-UA"/>
         </w:rPr>
         <w:t xml:space="preserve"> обчислення між потоками одного процесу, використовуючи інструкції у вигляді директив (</w:t>
       </w:r>
@@ -1403,7 +1266,6 @@
           <w:rFonts w:ascii="Times New Roman" w:hAnsi="Times New Roman" w:cs="Times New Roman"/>
           <w:sz w:val="28"/>
           <w:szCs w:val="28"/>
-          <w:lang w:val="uk-UA"/>
         </w:rPr>
         <w:t>pragma</w:t>
       </w:r>
@@ -1413,7 +1275,6 @@
           <w:rFonts w:ascii="Times New Roman" w:hAnsi="Times New Roman" w:cs="Times New Roman"/>
           <w:sz w:val="28"/>
           <w:szCs w:val="28"/>
-          <w:lang w:val="uk-UA"/>
         </w:rPr>
         <w:t xml:space="preserve">) у C/C++ або коментарів у </w:t>
       </w:r>
@@ -1423,7 +1284,6 @@
           <w:rFonts w:ascii="Times New Roman" w:hAnsi="Times New Roman" w:cs="Times New Roman"/>
           <w:sz w:val="28"/>
           <w:szCs w:val="28"/>
-          <w:lang w:val="uk-UA"/>
         </w:rPr>
         <w:t>Fortran</w:t>
       </w:r>
@@ -1433,7 +1293,6 @@
           <w:rFonts w:ascii="Times New Roman" w:hAnsi="Times New Roman" w:cs="Times New Roman"/>
           <w:sz w:val="28"/>
           <w:szCs w:val="28"/>
-          <w:lang w:val="uk-UA"/>
         </w:rPr>
         <w:t>.</w:t>
       </w:r>
@@ -1445,15 +1304,13 @@
           <w:rFonts w:ascii="Times New Roman" w:hAnsi="Times New Roman" w:cs="Times New Roman"/>
           <w:sz w:val="28"/>
           <w:szCs w:val="28"/>
-          <w:lang w:val="uk-UA"/>
-        </w:rPr>
-      </w:pPr>
-      <w:r>
-        <w:rPr>
-          <w:rFonts w:ascii="Times New Roman" w:hAnsi="Times New Roman" w:cs="Times New Roman"/>
-          <w:sz w:val="28"/>
-          <w:szCs w:val="28"/>
-          <w:lang w:val="uk-UA"/>
+        </w:rPr>
+      </w:pPr>
+      <w:r>
+        <w:rPr>
+          <w:rFonts w:ascii="Times New Roman" w:hAnsi="Times New Roman" w:cs="Times New Roman"/>
+          <w:sz w:val="28"/>
+          <w:szCs w:val="28"/>
         </w:rPr>
         <w:t xml:space="preserve">Основні можливості </w:t>
       </w:r>
@@ -1463,7 +1320,6 @@
           <w:rFonts w:ascii="Times New Roman" w:hAnsi="Times New Roman" w:cs="Times New Roman"/>
           <w:sz w:val="28"/>
           <w:szCs w:val="28"/>
-          <w:lang w:val="uk-UA"/>
         </w:rPr>
         <w:t>OpenMP</w:t>
       </w:r>
@@ -1473,7 +1329,6 @@
           <w:rFonts w:ascii="Times New Roman" w:hAnsi="Times New Roman" w:cs="Times New Roman"/>
           <w:sz w:val="28"/>
           <w:szCs w:val="28"/>
-          <w:lang w:val="uk-UA"/>
         </w:rPr>
         <w:t>:</w:t>
       </w:r>
@@ -1488,7 +1343,6 @@
           <w:rFonts w:ascii="Times New Roman" w:hAnsi="Times New Roman" w:cs="Times New Roman"/>
           <w:sz w:val="28"/>
           <w:szCs w:val="28"/>
-          <w:lang w:val="uk-UA"/>
         </w:rPr>
       </w:pPr>
       <w:proofErr w:type="spellStart"/>
@@ -1497,7 +1351,6 @@
           <w:rFonts w:ascii="Times New Roman" w:hAnsi="Times New Roman" w:cs="Times New Roman"/>
           <w:sz w:val="28"/>
           <w:szCs w:val="28"/>
-          <w:lang w:val="uk-UA"/>
         </w:rPr>
         <w:t>Розпаралелювання</w:t>
       </w:r>
@@ -1507,7 +1360,6 @@
           <w:rFonts w:ascii="Times New Roman" w:hAnsi="Times New Roman" w:cs="Times New Roman"/>
           <w:sz w:val="28"/>
           <w:szCs w:val="28"/>
-          <w:lang w:val="uk-UA"/>
         </w:rPr>
         <w:t xml:space="preserve"> циклів (паралельні </w:t>
       </w:r>
@@ -1517,7 +1369,6 @@
           <w:rFonts w:ascii="Times New Roman" w:hAnsi="Times New Roman" w:cs="Times New Roman"/>
           <w:sz w:val="28"/>
           <w:szCs w:val="28"/>
-          <w:lang w:val="uk-UA"/>
         </w:rPr>
         <w:t>for-loops</w:t>
       </w:r>
@@ -1527,7 +1378,6 @@
           <w:rFonts w:ascii="Times New Roman" w:hAnsi="Times New Roman" w:cs="Times New Roman"/>
           <w:sz w:val="28"/>
           <w:szCs w:val="28"/>
-          <w:lang w:val="uk-UA"/>
         </w:rPr>
         <w:t>),</w:t>
       </w:r>
@@ -1542,15 +1392,13 @@
           <w:rFonts w:ascii="Times New Roman" w:hAnsi="Times New Roman" w:cs="Times New Roman"/>
           <w:sz w:val="28"/>
           <w:szCs w:val="28"/>
-          <w:lang w:val="uk-UA"/>
-        </w:rPr>
-      </w:pPr>
-      <w:r>
-        <w:rPr>
-          <w:rFonts w:ascii="Times New Roman" w:hAnsi="Times New Roman" w:cs="Times New Roman"/>
-          <w:sz w:val="28"/>
-          <w:szCs w:val="28"/>
-          <w:lang w:val="uk-UA"/>
+        </w:rPr>
+      </w:pPr>
+      <w:r>
+        <w:rPr>
+          <w:rFonts w:ascii="Times New Roman" w:hAnsi="Times New Roman" w:cs="Times New Roman"/>
+          <w:sz w:val="28"/>
+          <w:szCs w:val="28"/>
         </w:rPr>
         <w:t>Виконання секцій коду в кількох потоках,</w:t>
       </w:r>
@@ -1565,15 +1413,13 @@
           <w:rFonts w:ascii="Times New Roman" w:hAnsi="Times New Roman" w:cs="Times New Roman"/>
           <w:sz w:val="28"/>
           <w:szCs w:val="28"/>
-          <w:lang w:val="uk-UA"/>
-        </w:rPr>
-      </w:pPr>
-      <w:r>
-        <w:rPr>
-          <w:rFonts w:ascii="Times New Roman" w:hAnsi="Times New Roman" w:cs="Times New Roman"/>
-          <w:sz w:val="28"/>
-          <w:szCs w:val="28"/>
-          <w:lang w:val="uk-UA"/>
+        </w:rPr>
+      </w:pPr>
+      <w:r>
+        <w:rPr>
+          <w:rFonts w:ascii="Times New Roman" w:hAnsi="Times New Roman" w:cs="Times New Roman"/>
+          <w:sz w:val="28"/>
+          <w:szCs w:val="28"/>
         </w:rPr>
         <w:t xml:space="preserve">Синхронізація за допомогою конструкцій </w:t>
       </w:r>
@@ -1583,7 +1429,6 @@
           <w:rFonts w:ascii="Times New Roman" w:hAnsi="Times New Roman" w:cs="Times New Roman"/>
           <w:sz w:val="28"/>
           <w:szCs w:val="28"/>
-          <w:lang w:val="uk-UA"/>
         </w:rPr>
         <w:t>critical</w:t>
       </w:r>
@@ -1593,7 +1438,6 @@
           <w:rFonts w:ascii="Times New Roman" w:hAnsi="Times New Roman" w:cs="Times New Roman"/>
           <w:sz w:val="28"/>
           <w:szCs w:val="28"/>
-          <w:lang w:val="uk-UA"/>
         </w:rPr>
         <w:t xml:space="preserve">, </w:t>
       </w:r>
@@ -1603,7 +1447,6 @@
           <w:rFonts w:ascii="Times New Roman" w:hAnsi="Times New Roman" w:cs="Times New Roman"/>
           <w:sz w:val="28"/>
           <w:szCs w:val="28"/>
-          <w:lang w:val="uk-UA"/>
         </w:rPr>
         <w:t>barrier</w:t>
       </w:r>
@@ -1613,7 +1456,6 @@
           <w:rFonts w:ascii="Times New Roman" w:hAnsi="Times New Roman" w:cs="Times New Roman"/>
           <w:sz w:val="28"/>
           <w:szCs w:val="28"/>
-          <w:lang w:val="uk-UA"/>
         </w:rPr>
         <w:t xml:space="preserve">, </w:t>
       </w:r>
@@ -1623,7 +1465,6 @@
           <w:rFonts w:ascii="Times New Roman" w:hAnsi="Times New Roman" w:cs="Times New Roman"/>
           <w:sz w:val="28"/>
           <w:szCs w:val="28"/>
-          <w:lang w:val="uk-UA"/>
         </w:rPr>
         <w:t>atomic</w:t>
       </w:r>
@@ -1633,7 +1474,6 @@
           <w:rFonts w:ascii="Times New Roman" w:hAnsi="Times New Roman" w:cs="Times New Roman"/>
           <w:sz w:val="28"/>
           <w:szCs w:val="28"/>
-          <w:lang w:val="uk-UA"/>
         </w:rPr>
         <w:t xml:space="preserve"> тощо.</w:t>
       </w:r>
@@ -1646,15 +1486,13 @@
           <w:rFonts w:ascii="Times New Roman" w:hAnsi="Times New Roman" w:cs="Times New Roman"/>
           <w:sz w:val="28"/>
           <w:szCs w:val="28"/>
-          <w:lang w:val="en-US"/>
-        </w:rPr>
-      </w:pPr>
-      <w:r>
-        <w:rPr>
-          <w:rFonts w:ascii="Times New Roman" w:hAnsi="Times New Roman" w:cs="Times New Roman"/>
-          <w:sz w:val="28"/>
-          <w:szCs w:val="28"/>
-          <w:lang w:val="uk-UA"/>
+        </w:rPr>
+      </w:pPr>
+      <w:r>
+        <w:rPr>
+          <w:rFonts w:ascii="Times New Roman" w:hAnsi="Times New Roman" w:cs="Times New Roman"/>
+          <w:sz w:val="28"/>
+          <w:szCs w:val="28"/>
         </w:rPr>
         <w:t xml:space="preserve">У </w:t>
       </w:r>
@@ -1664,7 +1502,6 @@
           <w:rFonts w:ascii="Times New Roman" w:hAnsi="Times New Roman" w:cs="Times New Roman"/>
           <w:sz w:val="28"/>
           <w:szCs w:val="28"/>
-          <w:lang w:val="uk-UA"/>
         </w:rPr>
         <w:t>Python</w:t>
       </w:r>
@@ -1674,7 +1511,6 @@
           <w:rFonts w:ascii="Times New Roman" w:hAnsi="Times New Roman" w:cs="Times New Roman"/>
           <w:sz w:val="28"/>
           <w:szCs w:val="28"/>
-          <w:lang w:val="uk-UA"/>
         </w:rPr>
         <w:t xml:space="preserve"> часткова підтримка </w:t>
       </w:r>
@@ -1684,7 +1520,6 @@
           <w:rFonts w:ascii="Times New Roman" w:hAnsi="Times New Roman" w:cs="Times New Roman"/>
           <w:sz w:val="28"/>
           <w:szCs w:val="28"/>
-          <w:lang w:val="uk-UA"/>
         </w:rPr>
         <w:t>OpenMP</w:t>
       </w:r>
@@ -1694,7 +1529,6 @@
           <w:rFonts w:ascii="Times New Roman" w:hAnsi="Times New Roman" w:cs="Times New Roman"/>
           <w:sz w:val="28"/>
           <w:szCs w:val="28"/>
-          <w:lang w:val="uk-UA"/>
         </w:rPr>
         <w:t xml:space="preserve"> реалізується через використання </w:t>
       </w:r>
@@ -1704,7 +1538,6 @@
           <w:rFonts w:ascii="Times New Roman" w:hAnsi="Times New Roman" w:cs="Times New Roman"/>
           <w:sz w:val="28"/>
           <w:szCs w:val="28"/>
-          <w:lang w:val="uk-UA"/>
         </w:rPr>
         <w:t>Numba</w:t>
       </w:r>
@@ -1714,7 +1547,6 @@
           <w:rFonts w:ascii="Times New Roman" w:hAnsi="Times New Roman" w:cs="Times New Roman"/>
           <w:sz w:val="28"/>
           <w:szCs w:val="28"/>
-          <w:lang w:val="uk-UA"/>
         </w:rPr>
         <w:t xml:space="preserve"> — JIT-компілятора, який дозволяє компілювати функції </w:t>
       </w:r>
@@ -1724,7 +1556,6 @@
           <w:rFonts w:ascii="Times New Roman" w:hAnsi="Times New Roman" w:cs="Times New Roman"/>
           <w:sz w:val="28"/>
           <w:szCs w:val="28"/>
-          <w:lang w:val="uk-UA"/>
         </w:rPr>
         <w:t>Python</w:t>
       </w:r>
@@ -1734,7 +1565,6 @@
           <w:rFonts w:ascii="Times New Roman" w:hAnsi="Times New Roman" w:cs="Times New Roman"/>
           <w:sz w:val="28"/>
           <w:szCs w:val="28"/>
-          <w:lang w:val="uk-UA"/>
         </w:rPr>
         <w:t xml:space="preserve"> до машинного коду з можливістю використання </w:t>
       </w:r>
@@ -1744,7 +1574,6 @@
           <w:rFonts w:ascii="Times New Roman" w:hAnsi="Times New Roman" w:cs="Times New Roman"/>
           <w:sz w:val="28"/>
           <w:szCs w:val="28"/>
-          <w:lang w:val="uk-UA"/>
         </w:rPr>
         <w:t>OpenMP</w:t>
       </w:r>
@@ -1754,7 +1583,6 @@
           <w:rFonts w:ascii="Times New Roman" w:hAnsi="Times New Roman" w:cs="Times New Roman"/>
           <w:sz w:val="28"/>
           <w:szCs w:val="28"/>
-          <w:lang w:val="uk-UA"/>
         </w:rPr>
         <w:t>-подібного паралелізму через декоратори (наприклад, @njit(parallel=True)).</w:t>
       </w:r>
@@ -1766,15 +1594,13 @@
           <w:rFonts w:ascii="Times New Roman" w:hAnsi="Times New Roman" w:cs="Times New Roman"/>
           <w:sz w:val="28"/>
           <w:szCs w:val="28"/>
-          <w:lang w:val="en-US"/>
-        </w:rPr>
-      </w:pPr>
-      <w:r>
-        <w:rPr>
-          <w:rFonts w:ascii="Times New Roman" w:hAnsi="Times New Roman" w:cs="Times New Roman"/>
-          <w:sz w:val="28"/>
-          <w:szCs w:val="28"/>
-          <w:lang w:val="en-US"/>
+        </w:rPr>
+      </w:pPr>
+      <w:r>
+        <w:rPr>
+          <w:rFonts w:ascii="Times New Roman" w:hAnsi="Times New Roman" w:cs="Times New Roman"/>
+          <w:sz w:val="28"/>
+          <w:szCs w:val="28"/>
         </w:rPr>
         <w:br w:type="page"/>
       </w:r>
@@ -1806,7 +1632,6 @@
           <w:b/>
           <w:sz w:val="36"/>
           <w:szCs w:val="36"/>
-          <w:lang w:val="uk-UA"/>
         </w:rPr>
         <w:t>алгоритм</w:t>
       </w:r>
@@ -1828,15 +1653,13 @@
           <w:rFonts w:ascii="Times New Roman" w:hAnsi="Times New Roman" w:cs="Times New Roman"/>
           <w:sz w:val="28"/>
           <w:szCs w:val="28"/>
-          <w:lang w:val="uk-UA"/>
-        </w:rPr>
-      </w:pPr>
-      <w:r>
-        <w:rPr>
-          <w:rFonts w:ascii="Times New Roman" w:hAnsi="Times New Roman" w:cs="Times New Roman"/>
-          <w:sz w:val="28"/>
-          <w:szCs w:val="28"/>
-          <w:lang w:val="uk-UA"/>
+        </w:rPr>
+      </w:pPr>
+      <w:r>
+        <w:rPr>
+          <w:rFonts w:ascii="Times New Roman" w:hAnsi="Times New Roman" w:cs="Times New Roman"/>
+          <w:sz w:val="28"/>
+          <w:szCs w:val="28"/>
         </w:rPr>
         <w:t>Алгоритм Флойда-</w:t>
       </w:r>
@@ -1846,7 +1669,6 @@
           <w:rFonts w:ascii="Times New Roman" w:hAnsi="Times New Roman" w:cs="Times New Roman"/>
           <w:sz w:val="28"/>
           <w:szCs w:val="28"/>
-          <w:lang w:val="uk-UA"/>
         </w:rPr>
         <w:t>Варшалла</w:t>
       </w:r>
@@ -1856,7 +1678,6 @@
           <w:rFonts w:ascii="Times New Roman" w:hAnsi="Times New Roman" w:cs="Times New Roman"/>
           <w:sz w:val="28"/>
           <w:szCs w:val="28"/>
-          <w:lang w:val="uk-UA"/>
         </w:rPr>
         <w:t xml:space="preserve"> — це класичний алгоритм для знаходження найкоротших шляхів між усіма парами вершин у графі. Він належить до категорії динамічного програмування і використовує ітеративний підхід для покращення шляхів на кожному етапі. Ось детальний опис цього алгоритму:</w:t>
       </w:r>
@@ -1868,15 +1689,13 @@
           <w:rFonts w:ascii="Times New Roman" w:hAnsi="Times New Roman" w:cs="Times New Roman"/>
           <w:sz w:val="28"/>
           <w:szCs w:val="28"/>
-          <w:lang w:val="uk-UA"/>
-        </w:rPr>
-      </w:pPr>
-      <w:r>
-        <w:rPr>
-          <w:rFonts w:ascii="Times New Roman" w:hAnsi="Times New Roman" w:cs="Times New Roman"/>
-          <w:sz w:val="28"/>
-          <w:szCs w:val="28"/>
-          <w:lang w:val="uk-UA"/>
+        </w:rPr>
+      </w:pPr>
+      <w:r>
+        <w:rPr>
+          <w:rFonts w:ascii="Times New Roman" w:hAnsi="Times New Roman" w:cs="Times New Roman"/>
+          <w:sz w:val="28"/>
+          <w:szCs w:val="28"/>
         </w:rPr>
         <w:t>Вхід:</w:t>
       </w:r>
@@ -1892,15 +1711,13 @@
           <w:rFonts w:ascii="Times New Roman" w:hAnsi="Times New Roman" w:cs="Times New Roman"/>
           <w:sz w:val="28"/>
           <w:szCs w:val="28"/>
-          <w:lang w:val="uk-UA"/>
-        </w:rPr>
-      </w:pPr>
-      <w:r>
-        <w:rPr>
-          <w:rFonts w:ascii="Times New Roman" w:hAnsi="Times New Roman" w:cs="Times New Roman"/>
-          <w:sz w:val="28"/>
-          <w:szCs w:val="28"/>
-          <w:lang w:val="uk-UA"/>
+        </w:rPr>
+      </w:pPr>
+      <w:r>
+        <w:rPr>
+          <w:rFonts w:ascii="Times New Roman" w:hAnsi="Times New Roman" w:cs="Times New Roman"/>
+          <w:sz w:val="28"/>
+          <w:szCs w:val="28"/>
         </w:rPr>
         <w:t xml:space="preserve">Граф: Неорієнтований або орієнтований граф, де кожне ребро має вагу (може бути і невід'ємною, і від'ємною, але без від'ємних циклів). Граф представлений матрицею суміжності, де елементи матриці — це ваги </w:t>
       </w:r>
@@ -1910,7 +1727,6 @@
           <w:rFonts w:ascii="Times New Roman" w:hAnsi="Times New Roman" w:cs="Times New Roman"/>
           <w:sz w:val="28"/>
           <w:szCs w:val="28"/>
-          <w:lang w:val="uk-UA"/>
         </w:rPr>
         <w:t>ребер</w:t>
       </w:r>
@@ -1920,7 +1736,6 @@
           <w:rFonts w:ascii="Times New Roman" w:hAnsi="Times New Roman" w:cs="Times New Roman"/>
           <w:sz w:val="28"/>
           <w:szCs w:val="28"/>
-          <w:lang w:val="uk-UA"/>
         </w:rPr>
         <w:t>, а відсутність ребра між двома вершинами може позначатися нескінченністю або дуже великим числом.</w:t>
       </w:r>
@@ -1936,15 +1751,13 @@
           <w:rFonts w:ascii="Times New Roman" w:hAnsi="Times New Roman" w:cs="Times New Roman"/>
           <w:sz w:val="28"/>
           <w:szCs w:val="28"/>
-          <w:lang w:val="uk-UA"/>
-        </w:rPr>
-      </w:pPr>
-      <w:r>
-        <w:rPr>
-          <w:rFonts w:ascii="Times New Roman" w:hAnsi="Times New Roman" w:cs="Times New Roman"/>
-          <w:sz w:val="28"/>
-          <w:szCs w:val="28"/>
-          <w:lang w:val="uk-UA"/>
+        </w:rPr>
+      </w:pPr>
+      <w:r>
+        <w:rPr>
+          <w:rFonts w:ascii="Times New Roman" w:hAnsi="Times New Roman" w:cs="Times New Roman"/>
+          <w:sz w:val="28"/>
+          <w:szCs w:val="28"/>
         </w:rPr>
         <w:t xml:space="preserve">Матриця відстаней: На початковому етапі матриця відстаней </w:t>
       </w:r>
@@ -1954,7 +1767,6 @@
           <w:rFonts w:ascii="Times New Roman" w:hAnsi="Times New Roman" w:cs="Times New Roman"/>
           <w:sz w:val="28"/>
           <w:szCs w:val="28"/>
-          <w:lang w:val="uk-UA"/>
         </w:rPr>
         <w:t>dist</w:t>
       </w:r>
@@ -1964,7 +1776,6 @@
           <w:rFonts w:ascii="Times New Roman" w:hAnsi="Times New Roman" w:cs="Times New Roman"/>
           <w:sz w:val="28"/>
           <w:szCs w:val="28"/>
-          <w:lang w:val="uk-UA"/>
         </w:rPr>
         <w:t>[i][j] містить:</w:t>
       </w:r>
@@ -1980,15 +1791,13 @@
           <w:rFonts w:ascii="Times New Roman" w:hAnsi="Times New Roman" w:cs="Times New Roman"/>
           <w:sz w:val="28"/>
           <w:szCs w:val="28"/>
-          <w:lang w:val="uk-UA"/>
-        </w:rPr>
-      </w:pPr>
-      <w:r>
-        <w:rPr>
-          <w:rFonts w:ascii="Times New Roman" w:hAnsi="Times New Roman" w:cs="Times New Roman"/>
-          <w:sz w:val="28"/>
-          <w:szCs w:val="28"/>
-          <w:lang w:val="uk-UA"/>
+        </w:rPr>
+      </w:pPr>
+      <w:r>
+        <w:rPr>
+          <w:rFonts w:ascii="Times New Roman" w:hAnsi="Times New Roman" w:cs="Times New Roman"/>
+          <w:sz w:val="28"/>
+          <w:szCs w:val="28"/>
         </w:rPr>
         <w:t>Вагу ребра між вершинами i та j, якщо таке ребро існує.</w:t>
       </w:r>
@@ -2004,15 +1813,13 @@
           <w:rFonts w:ascii="Times New Roman" w:hAnsi="Times New Roman" w:cs="Times New Roman"/>
           <w:sz w:val="28"/>
           <w:szCs w:val="28"/>
-          <w:lang w:val="uk-UA"/>
-        </w:rPr>
-      </w:pPr>
-      <w:r>
-        <w:rPr>
-          <w:rFonts w:ascii="Times New Roman" w:hAnsi="Times New Roman" w:cs="Times New Roman"/>
-          <w:sz w:val="28"/>
-          <w:szCs w:val="28"/>
-          <w:lang w:val="uk-UA"/>
+        </w:rPr>
+      </w:pPr>
+      <w:r>
+        <w:rPr>
+          <w:rFonts w:ascii="Times New Roman" w:hAnsi="Times New Roman" w:cs="Times New Roman"/>
+          <w:sz w:val="28"/>
+          <w:szCs w:val="28"/>
         </w:rPr>
         <w:t>Нескінченність (або дуже велике число), якщо ребра між вершинами немає.</w:t>
       </w:r>
@@ -2028,15 +1835,13 @@
           <w:rFonts w:ascii="Times New Roman" w:hAnsi="Times New Roman" w:cs="Times New Roman"/>
           <w:sz w:val="28"/>
           <w:szCs w:val="28"/>
-          <w:lang w:val="uk-UA"/>
-        </w:rPr>
-      </w:pPr>
-      <w:r>
-        <w:rPr>
-          <w:rFonts w:ascii="Times New Roman" w:hAnsi="Times New Roman" w:cs="Times New Roman"/>
-          <w:sz w:val="28"/>
-          <w:szCs w:val="28"/>
-          <w:lang w:val="uk-UA"/>
+        </w:rPr>
+      </w:pPr>
+      <w:r>
+        <w:rPr>
+          <w:rFonts w:ascii="Times New Roman" w:hAnsi="Times New Roman" w:cs="Times New Roman"/>
+          <w:sz w:val="28"/>
+          <w:szCs w:val="28"/>
         </w:rPr>
         <w:t>Нулі на діагоналі (тобто для будь-якої вершини відстань до себе дорівнює нулю).</w:t>
       </w:r>
@@ -2048,15 +1853,13 @@
           <w:rFonts w:ascii="Times New Roman" w:hAnsi="Times New Roman" w:cs="Times New Roman"/>
           <w:sz w:val="28"/>
           <w:szCs w:val="28"/>
-          <w:lang w:val="uk-UA"/>
-        </w:rPr>
-      </w:pPr>
-      <w:r>
-        <w:rPr>
-          <w:rFonts w:ascii="Times New Roman" w:hAnsi="Times New Roman" w:cs="Times New Roman"/>
-          <w:sz w:val="28"/>
-          <w:szCs w:val="28"/>
-          <w:lang w:val="uk-UA"/>
+        </w:rPr>
+      </w:pPr>
+      <w:r>
+        <w:rPr>
+          <w:rFonts w:ascii="Times New Roman" w:hAnsi="Times New Roman" w:cs="Times New Roman"/>
+          <w:sz w:val="28"/>
+          <w:szCs w:val="28"/>
         </w:rPr>
         <w:t>Алгоритм:</w:t>
       </w:r>
@@ -2068,15 +1871,13 @@
           <w:rFonts w:ascii="Times New Roman" w:hAnsi="Times New Roman" w:cs="Times New Roman"/>
           <w:sz w:val="28"/>
           <w:szCs w:val="28"/>
-          <w:lang w:val="uk-UA"/>
-        </w:rPr>
-      </w:pPr>
-      <w:r>
-        <w:rPr>
-          <w:rFonts w:ascii="Times New Roman" w:hAnsi="Times New Roman" w:cs="Times New Roman"/>
-          <w:sz w:val="28"/>
-          <w:szCs w:val="28"/>
-          <w:lang w:val="uk-UA"/>
+        </w:rPr>
+      </w:pPr>
+      <w:r>
+        <w:rPr>
+          <w:rFonts w:ascii="Times New Roman" w:hAnsi="Times New Roman" w:cs="Times New Roman"/>
+          <w:sz w:val="28"/>
+          <w:szCs w:val="28"/>
         </w:rPr>
         <w:t>Алгоритм базується на принципі динамічного програмування. Основна ідея полягає в тому, щоб поступово покращувати відстані між всіма парами вершин за допомогою трьох вкладених циклів:</w:t>
       </w:r>
@@ -2092,15 +1893,13 @@
           <w:rFonts w:ascii="Times New Roman" w:hAnsi="Times New Roman" w:cs="Times New Roman"/>
           <w:sz w:val="28"/>
           <w:szCs w:val="28"/>
-          <w:lang w:val="uk-UA"/>
-        </w:rPr>
-      </w:pPr>
-      <w:r>
-        <w:rPr>
-          <w:rFonts w:ascii="Times New Roman" w:hAnsi="Times New Roman" w:cs="Times New Roman"/>
-          <w:sz w:val="28"/>
-          <w:szCs w:val="28"/>
-          <w:lang w:val="uk-UA"/>
+        </w:rPr>
+      </w:pPr>
+      <w:r>
+        <w:rPr>
+          <w:rFonts w:ascii="Times New Roman" w:hAnsi="Times New Roman" w:cs="Times New Roman"/>
+          <w:sz w:val="28"/>
+          <w:szCs w:val="28"/>
         </w:rPr>
         <w:t>Ініціалізація: Спочатку ми маємо матрицю відстаней, де для кожної пари вершин записана відстань або нескінченність, якщо пряме з'єднання відсутнє.</w:t>
       </w:r>
@@ -2116,15 +1915,13 @@
           <w:rFonts w:ascii="Times New Roman" w:hAnsi="Times New Roman" w:cs="Times New Roman"/>
           <w:sz w:val="28"/>
           <w:szCs w:val="28"/>
-          <w:lang w:val="uk-UA"/>
-        </w:rPr>
-      </w:pPr>
-      <w:r>
-        <w:rPr>
-          <w:rFonts w:ascii="Times New Roman" w:hAnsi="Times New Roman" w:cs="Times New Roman"/>
-          <w:sz w:val="28"/>
-          <w:szCs w:val="28"/>
-          <w:lang w:val="uk-UA"/>
+        </w:rPr>
+      </w:pPr>
+      <w:r>
+        <w:rPr>
+          <w:rFonts w:ascii="Times New Roman" w:hAnsi="Times New Roman" w:cs="Times New Roman"/>
+          <w:sz w:val="28"/>
+          <w:szCs w:val="28"/>
         </w:rPr>
         <w:t>Основний цикл:</w:t>
       </w:r>
@@ -2140,15 +1937,13 @@
           <w:rFonts w:ascii="Times New Roman" w:hAnsi="Times New Roman" w:cs="Times New Roman"/>
           <w:sz w:val="28"/>
           <w:szCs w:val="28"/>
-          <w:lang w:val="uk-UA"/>
-        </w:rPr>
-      </w:pPr>
-      <w:r>
-        <w:rPr>
-          <w:rFonts w:ascii="Times New Roman" w:hAnsi="Times New Roman" w:cs="Times New Roman"/>
-          <w:sz w:val="28"/>
-          <w:szCs w:val="28"/>
-          <w:lang w:val="uk-UA"/>
+        </w:rPr>
+      </w:pPr>
+      <w:r>
+        <w:rPr>
+          <w:rFonts w:ascii="Times New Roman" w:hAnsi="Times New Roman" w:cs="Times New Roman"/>
+          <w:sz w:val="28"/>
+          <w:szCs w:val="28"/>
         </w:rPr>
         <w:t>Для кожної вершини k (розглядається як посередник) перевіряються всі пари вершин i та j.</w:t>
       </w:r>
@@ -2164,15 +1959,13 @@
           <w:rFonts w:ascii="Times New Roman" w:hAnsi="Times New Roman" w:cs="Times New Roman"/>
           <w:sz w:val="28"/>
           <w:szCs w:val="28"/>
-          <w:lang w:val="uk-UA"/>
-        </w:rPr>
-      </w:pPr>
-      <w:r>
-        <w:rPr>
-          <w:rFonts w:ascii="Times New Roman" w:hAnsi="Times New Roman" w:cs="Times New Roman"/>
-          <w:sz w:val="28"/>
-          <w:szCs w:val="28"/>
-          <w:lang w:val="uk-UA"/>
+        </w:rPr>
+      </w:pPr>
+      <w:r>
+        <w:rPr>
+          <w:rFonts w:ascii="Times New Roman" w:hAnsi="Times New Roman" w:cs="Times New Roman"/>
+          <w:sz w:val="28"/>
+          <w:szCs w:val="28"/>
         </w:rPr>
         <w:t>Якщо шлях через k скорочує відстань між вершинами i і j, то оновлюється матриця відстаней:</w:t>
       </w:r>
@@ -2187,7 +1980,6 @@
           <w:rFonts w:ascii="Times New Roman" w:hAnsi="Times New Roman" w:cs="Times New Roman"/>
           <w:sz w:val="28"/>
           <w:szCs w:val="28"/>
-          <w:lang w:val="uk-UA"/>
         </w:rPr>
       </w:pPr>
       <w:proofErr w:type="spellStart"/>
@@ -2196,7 +1988,6 @@
           <w:rFonts w:ascii="Times New Roman" w:hAnsi="Times New Roman" w:cs="Times New Roman"/>
           <w:sz w:val="28"/>
           <w:szCs w:val="28"/>
-          <w:lang w:val="uk-UA"/>
         </w:rPr>
         <w:t>dist</w:t>
       </w:r>
@@ -2206,7 +1997,6 @@
           <w:rFonts w:ascii="Times New Roman" w:hAnsi="Times New Roman" w:cs="Times New Roman"/>
           <w:sz w:val="28"/>
           <w:szCs w:val="28"/>
-          <w:lang w:val="uk-UA"/>
         </w:rPr>
         <w:t>[i][j]=</w:t>
       </w:r>
@@ -2216,7 +2006,6 @@
           <w:rFonts w:ascii="Times New Roman" w:hAnsi="Times New Roman" w:cs="Times New Roman"/>
           <w:sz w:val="28"/>
           <w:szCs w:val="28"/>
-          <w:lang w:val="uk-UA"/>
         </w:rPr>
         <w:t>min</w:t>
       </w:r>
@@ -2226,7 +2015,6 @@
           <w:rFonts w:ascii="Times New Roman" w:hAnsi="Times New Roman" w:cs="Times New Roman"/>
           <w:sz w:val="28"/>
           <w:szCs w:val="28"/>
-          <w:lang w:val="uk-UA"/>
         </w:rPr>
         <w:t>(</w:t>
       </w:r>
@@ -2236,7 +2024,6 @@
           <w:rFonts w:ascii="Times New Roman" w:hAnsi="Times New Roman" w:cs="Times New Roman"/>
           <w:sz w:val="28"/>
           <w:szCs w:val="28"/>
-          <w:lang w:val="uk-UA"/>
         </w:rPr>
         <w:t>dist</w:t>
       </w:r>
@@ -2246,7 +2033,6 @@
           <w:rFonts w:ascii="Times New Roman" w:hAnsi="Times New Roman" w:cs="Times New Roman"/>
           <w:sz w:val="28"/>
           <w:szCs w:val="28"/>
-          <w:lang w:val="uk-UA"/>
         </w:rPr>
         <w:t>[i][j],</w:t>
       </w:r>
@@ -2256,7 +2042,6 @@
           <w:rFonts w:ascii="Times New Roman" w:hAnsi="Times New Roman" w:cs="Times New Roman"/>
           <w:sz w:val="28"/>
           <w:szCs w:val="28"/>
-          <w:lang w:val="uk-UA"/>
         </w:rPr>
         <w:t>dist</w:t>
       </w:r>
@@ -2266,7 +2051,6 @@
           <w:rFonts w:ascii="Times New Roman" w:hAnsi="Times New Roman" w:cs="Times New Roman"/>
           <w:sz w:val="28"/>
           <w:szCs w:val="28"/>
-          <w:lang w:val="uk-UA"/>
         </w:rPr>
         <w:t>[i][k]+</w:t>
       </w:r>
@@ -2276,7 +2060,6 @@
           <w:rFonts w:ascii="Times New Roman" w:hAnsi="Times New Roman" w:cs="Times New Roman"/>
           <w:sz w:val="28"/>
           <w:szCs w:val="28"/>
-          <w:lang w:val="uk-UA"/>
         </w:rPr>
         <w:t>dist</w:t>
       </w:r>
@@ -2286,7 +2069,6 @@
           <w:rFonts w:ascii="Times New Roman" w:hAnsi="Times New Roman" w:cs="Times New Roman"/>
           <w:sz w:val="28"/>
           <w:szCs w:val="28"/>
-          <w:lang w:val="uk-UA"/>
         </w:rPr>
         <w:t>[k][j])</w:t>
       </w:r>
@@ -2301,15 +2083,13 @@
           <w:rFonts w:ascii="Times New Roman" w:hAnsi="Times New Roman" w:cs="Times New Roman"/>
           <w:sz w:val="28"/>
           <w:szCs w:val="28"/>
-          <w:lang w:val="uk-UA"/>
-        </w:rPr>
-      </w:pPr>
-      <w:r>
-        <w:rPr>
-          <w:rFonts w:ascii="Times New Roman" w:hAnsi="Times New Roman" w:cs="Times New Roman"/>
-          <w:sz w:val="28"/>
-          <w:szCs w:val="28"/>
-          <w:lang w:val="uk-UA"/>
+        </w:rPr>
+      </w:pPr>
+      <w:r>
+        <w:rPr>
+          <w:rFonts w:ascii="Times New Roman" w:hAnsi="Times New Roman" w:cs="Times New Roman"/>
+          <w:sz w:val="28"/>
+          <w:szCs w:val="28"/>
         </w:rPr>
         <w:t xml:space="preserve">Інакше значення </w:t>
       </w:r>
@@ -2319,7 +2099,6 @@
           <w:rFonts w:ascii="Times New Roman" w:hAnsi="Times New Roman" w:cs="Times New Roman"/>
           <w:sz w:val="28"/>
           <w:szCs w:val="28"/>
-          <w:lang w:val="uk-UA"/>
         </w:rPr>
         <w:t>dist</w:t>
       </w:r>
@@ -2329,7 +2108,6 @@
           <w:rFonts w:ascii="Times New Roman" w:hAnsi="Times New Roman" w:cs="Times New Roman"/>
           <w:sz w:val="28"/>
           <w:szCs w:val="28"/>
-          <w:lang w:val="uk-UA"/>
         </w:rPr>
         <w:t>[i][j] залишається незмінним.</w:t>
       </w:r>
@@ -2345,15 +2123,13 @@
           <w:rFonts w:ascii="Times New Roman" w:hAnsi="Times New Roman" w:cs="Times New Roman"/>
           <w:sz w:val="28"/>
           <w:szCs w:val="28"/>
-          <w:lang w:val="uk-UA"/>
-        </w:rPr>
-      </w:pPr>
-      <w:r>
-        <w:rPr>
-          <w:rFonts w:ascii="Times New Roman" w:hAnsi="Times New Roman" w:cs="Times New Roman"/>
-          <w:sz w:val="28"/>
-          <w:szCs w:val="28"/>
-          <w:lang w:val="uk-UA"/>
+        </w:rPr>
+      </w:pPr>
+      <w:r>
+        <w:rPr>
+          <w:rFonts w:ascii="Times New Roman" w:hAnsi="Times New Roman" w:cs="Times New Roman"/>
+          <w:sz w:val="28"/>
+          <w:szCs w:val="28"/>
         </w:rPr>
         <w:lastRenderedPageBreak/>
         <w:t xml:space="preserve">Завершення: Після виконання всіх ітерацій для кожної вершини, матриця </w:t>
@@ -2364,7 +2140,6 @@
           <w:rFonts w:ascii="Times New Roman" w:hAnsi="Times New Roman" w:cs="Times New Roman"/>
           <w:sz w:val="28"/>
           <w:szCs w:val="28"/>
-          <w:lang w:val="uk-UA"/>
         </w:rPr>
         <w:t>dist</w:t>
       </w:r>
@@ -2374,7 +2149,6 @@
           <w:rFonts w:ascii="Times New Roman" w:hAnsi="Times New Roman" w:cs="Times New Roman"/>
           <w:sz w:val="28"/>
           <w:szCs w:val="28"/>
-          <w:lang w:val="uk-UA"/>
         </w:rPr>
         <w:t xml:space="preserve"> містить найкоротші відстані між усіма парами вершин.</w:t>
       </w:r>
@@ -2386,15 +2160,13 @@
           <w:rFonts w:ascii="Times New Roman" w:hAnsi="Times New Roman" w:cs="Times New Roman"/>
           <w:sz w:val="28"/>
           <w:szCs w:val="28"/>
-          <w:lang w:val="uk-UA"/>
-        </w:rPr>
-      </w:pPr>
-      <w:r>
-        <w:rPr>
-          <w:rFonts w:ascii="Times New Roman" w:hAnsi="Times New Roman" w:cs="Times New Roman"/>
-          <w:sz w:val="28"/>
-          <w:szCs w:val="28"/>
-          <w:lang w:val="uk-UA"/>
+        </w:rPr>
+      </w:pPr>
+      <w:r>
+        <w:rPr>
+          <w:rFonts w:ascii="Times New Roman" w:hAnsi="Times New Roman" w:cs="Times New Roman"/>
+          <w:sz w:val="28"/>
+          <w:szCs w:val="28"/>
         </w:rPr>
         <w:br w:type="page"/>
       </w:r>
@@ -2409,7 +2181,6 @@
           <w:bCs/>
           <w:sz w:val="36"/>
           <w:szCs w:val="36"/>
-          <w:lang w:val="uk-UA"/>
         </w:rPr>
       </w:pPr>
       <w:r>
@@ -2419,7 +2190,6 @@
           <w:bCs/>
           <w:sz w:val="36"/>
           <w:szCs w:val="36"/>
-          <w:lang w:val="uk-UA"/>
         </w:rPr>
         <w:lastRenderedPageBreak/>
         <w:t>Результати та порівняння</w:t>
@@ -2433,15 +2203,13 @@
           <w:rFonts w:ascii="Times New Roman" w:hAnsi="Times New Roman" w:cs="Times New Roman"/>
           <w:sz w:val="28"/>
           <w:szCs w:val="28"/>
-          <w:lang w:val="uk-UA"/>
-        </w:rPr>
-      </w:pPr>
-      <w:r>
-        <w:rPr>
-          <w:rFonts w:ascii="Times New Roman" w:hAnsi="Times New Roman" w:cs="Times New Roman"/>
-          <w:sz w:val="28"/>
-          <w:szCs w:val="28"/>
-          <w:lang w:val="uk-UA"/>
+        </w:rPr>
+      </w:pPr>
+      <w:r>
+        <w:rPr>
+          <w:rFonts w:ascii="Times New Roman" w:hAnsi="Times New Roman" w:cs="Times New Roman"/>
+          <w:sz w:val="28"/>
+          <w:szCs w:val="28"/>
         </w:rPr>
         <w:t xml:space="preserve">Реалізовано генератор графів для </w:t>
       </w:r>
@@ -2451,7 +2219,6 @@
           <w:rFonts w:ascii="Times New Roman" w:hAnsi="Times New Roman" w:cs="Times New Roman"/>
           <w:sz w:val="28"/>
           <w:szCs w:val="28"/>
-          <w:lang w:val="uk-UA"/>
         </w:rPr>
         <w:t>стовреня</w:t>
       </w:r>
@@ -2461,7 +2228,6 @@
           <w:rFonts w:ascii="Times New Roman" w:hAnsi="Times New Roman" w:cs="Times New Roman"/>
           <w:sz w:val="28"/>
           <w:szCs w:val="28"/>
-          <w:lang w:val="uk-UA"/>
         </w:rPr>
         <w:t xml:space="preserve"> тестових даних різної розмірності. Для наступних тестів використовуємо розмірність від 100 вершин до 1000 з кроком 100 вершин, всього 10 тестів на метод та алгоритм</w:t>
       </w:r>
@@ -2470,7 +2236,6 @@
           <w:rFonts w:ascii="Times New Roman" w:hAnsi="Times New Roman" w:cs="Times New Roman"/>
           <w:sz w:val="28"/>
           <w:szCs w:val="28"/>
-          <w:lang w:val="uk-UA"/>
         </w:rPr>
         <w:t xml:space="preserve">. </w:t>
       </w:r>
@@ -2483,15 +2248,13 @@
           <w:rFonts w:ascii="Times New Roman" w:hAnsi="Times New Roman" w:cs="Times New Roman"/>
           <w:sz w:val="28"/>
           <w:szCs w:val="28"/>
-          <w:lang w:val="uk-UA"/>
-        </w:rPr>
-      </w:pPr>
-      <w:r>
-        <w:rPr>
-          <w:rFonts w:ascii="Times New Roman" w:hAnsi="Times New Roman" w:cs="Times New Roman"/>
-          <w:sz w:val="28"/>
-          <w:szCs w:val="28"/>
-          <w:lang w:val="uk-UA"/>
+        </w:rPr>
+      </w:pPr>
+      <w:r>
+        <w:rPr>
+          <w:rFonts w:ascii="Times New Roman" w:hAnsi="Times New Roman" w:cs="Times New Roman"/>
+          <w:sz w:val="28"/>
+          <w:szCs w:val="28"/>
         </w:rPr>
         <w:t xml:space="preserve">Для </w:t>
       </w:r>
@@ -2518,7 +2281,6 @@
           <w:rFonts w:ascii="Times New Roman" w:hAnsi="Times New Roman" w:cs="Times New Roman"/>
           <w:sz w:val="28"/>
           <w:szCs w:val="28"/>
-          <w:lang w:val="uk-UA"/>
         </w:rPr>
         <w:t>запускаємо з параметром -</w:t>
       </w:r>
@@ -2545,7 +2307,6 @@
           <w:rFonts w:ascii="Times New Roman" w:hAnsi="Times New Roman" w:cs="Times New Roman"/>
           <w:sz w:val="28"/>
           <w:szCs w:val="28"/>
-          <w:lang w:val="uk-UA"/>
         </w:rPr>
         <w:t xml:space="preserve">, тобто 8 </w:t>
       </w:r>
@@ -2555,7 +2316,6 @@
           <w:rFonts w:ascii="Times New Roman" w:hAnsi="Times New Roman" w:cs="Times New Roman"/>
           <w:sz w:val="28"/>
           <w:szCs w:val="28"/>
-          <w:lang w:val="uk-UA"/>
         </w:rPr>
         <w:t>ядер</w:t>
       </w:r>
@@ -2565,7 +2325,6 @@
           <w:rFonts w:ascii="Times New Roman" w:hAnsi="Times New Roman" w:cs="Times New Roman"/>
           <w:sz w:val="28"/>
           <w:szCs w:val="28"/>
-          <w:lang w:val="uk-UA"/>
         </w:rPr>
         <w:t>.</w:t>
       </w:r>
@@ -2594,7 +2353,6 @@
                 <w:rFonts w:ascii="Times New Roman" w:hAnsi="Times New Roman" w:cs="Times New Roman"/>
                 <w:sz w:val="28"/>
                 <w:szCs w:val="28"/>
-                <w:lang w:val="uk-UA"/>
               </w:rPr>
             </w:pPr>
             <w:r>
@@ -2602,7 +2360,6 @@
                 <w:rFonts w:ascii="Times New Roman" w:hAnsi="Times New Roman" w:cs="Times New Roman"/>
                 <w:sz w:val="28"/>
                 <w:szCs w:val="28"/>
-                <w:lang w:val="uk-UA"/>
               </w:rPr>
               <w:t>Розмірність Графу</w:t>
             </w:r>
@@ -2619,7 +2376,6 @@
                 <w:rFonts w:ascii="Times New Roman" w:hAnsi="Times New Roman" w:cs="Times New Roman"/>
                 <w:sz w:val="28"/>
                 <w:szCs w:val="28"/>
-                <w:lang w:val="uk-UA"/>
               </w:rPr>
             </w:pPr>
             <w:r>
@@ -2627,7 +2383,6 @@
                 <w:rFonts w:ascii="Times New Roman" w:hAnsi="Times New Roman" w:cs="Times New Roman"/>
                 <w:sz w:val="28"/>
                 <w:szCs w:val="28"/>
-                <w:lang w:val="uk-UA"/>
               </w:rPr>
               <w:t>Час(секунди)</w:t>
             </w:r>
@@ -2639,7 +2394,6 @@
                 <w:rFonts w:ascii="Times New Roman" w:hAnsi="Times New Roman" w:cs="Times New Roman"/>
                 <w:sz w:val="28"/>
                 <w:szCs w:val="28"/>
-                <w:lang w:val="uk-UA"/>
               </w:rPr>
             </w:pPr>
             <w:r>
@@ -2647,7 +2401,6 @@
                 <w:rFonts w:ascii="Times New Roman" w:hAnsi="Times New Roman" w:cs="Times New Roman"/>
                 <w:sz w:val="28"/>
                 <w:szCs w:val="28"/>
-                <w:lang w:val="uk-UA"/>
               </w:rPr>
               <w:t>Звичайний алгоритм</w:t>
             </w:r>
@@ -2664,7 +2417,6 @@
                 <w:rFonts w:ascii="Times New Roman" w:hAnsi="Times New Roman" w:cs="Times New Roman"/>
                 <w:sz w:val="28"/>
                 <w:szCs w:val="28"/>
-                <w:lang w:val="uk-UA"/>
               </w:rPr>
             </w:pPr>
             <w:r>
@@ -2672,7 +2424,6 @@
                 <w:rFonts w:ascii="Times New Roman" w:hAnsi="Times New Roman" w:cs="Times New Roman"/>
                 <w:sz w:val="28"/>
                 <w:szCs w:val="28"/>
-                <w:lang w:val="uk-UA"/>
               </w:rPr>
               <w:t>Час(секунди)</w:t>
             </w:r>
@@ -2709,7 +2460,6 @@
                 <w:rFonts w:ascii="Times New Roman" w:hAnsi="Times New Roman" w:cs="Times New Roman"/>
                 <w:sz w:val="28"/>
                 <w:szCs w:val="28"/>
-                <w:lang w:val="uk-UA"/>
               </w:rPr>
             </w:pPr>
             <w:r>
@@ -2717,7 +2467,6 @@
                 <w:rFonts w:ascii="Times New Roman" w:hAnsi="Times New Roman" w:cs="Times New Roman"/>
                 <w:sz w:val="28"/>
                 <w:szCs w:val="28"/>
-                <w:lang w:val="uk-UA"/>
               </w:rPr>
               <w:t>Час(секунди)</w:t>
             </w:r>
@@ -2789,7 +2538,6 @@
                 <w:rFonts w:ascii="Times New Roman" w:hAnsi="Times New Roman" w:cs="Times New Roman"/>
                 <w:sz w:val="28"/>
                 <w:szCs w:val="28"/>
-                <w:lang w:val="uk-UA"/>
               </w:rPr>
               <w:t>0.673811</w:t>
             </w:r>
@@ -2806,7 +2554,6 @@
                 <w:rFonts w:ascii="Times New Roman" w:hAnsi="Times New Roman" w:cs="Times New Roman"/>
                 <w:sz w:val="28"/>
                 <w:szCs w:val="28"/>
-                <w:lang w:val="uk-UA"/>
               </w:rPr>
             </w:pPr>
             <w:r>
@@ -2814,7 +2561,6 @@
                 <w:rFonts w:ascii="Times New Roman" w:hAnsi="Times New Roman" w:cs="Times New Roman"/>
                 <w:sz w:val="28"/>
                 <w:szCs w:val="28"/>
-                <w:lang w:val="uk-UA"/>
               </w:rPr>
               <w:t>0.047636</w:t>
             </w:r>
@@ -2831,7 +2577,7 @@
                 <w:rFonts w:ascii="Times New Roman" w:hAnsi="Times New Roman" w:cs="Times New Roman"/>
                 <w:sz w:val="28"/>
                 <w:szCs w:val="28"/>
-                <w:lang w:val="uk-UA"/>
+                <w:lang w:val="en-US"/>
               </w:rPr>
             </w:pPr>
             <w:r>
@@ -2839,9 +2585,8 @@
                 <w:rFonts w:ascii="Times New Roman" w:hAnsi="Times New Roman" w:cs="Times New Roman"/>
                 <w:sz w:val="28"/>
                 <w:szCs w:val="28"/>
-                <w:lang w:val="uk-UA"/>
-              </w:rPr>
-              <w:t>0.356451</w:t>
+              </w:rPr>
+              <w:t>0.001001</w:t>
             </w:r>
           </w:p>
         </w:tc>
@@ -2891,7 +2636,6 @@
                 <w:rFonts w:ascii="Times New Roman" w:hAnsi="Times New Roman" w:cs="Times New Roman"/>
                 <w:sz w:val="28"/>
                 <w:szCs w:val="28"/>
-                <w:lang w:val="uk-UA"/>
               </w:rPr>
               <w:t>6.311242</w:t>
             </w:r>
@@ -2908,7 +2652,6 @@
                 <w:rFonts w:ascii="Times New Roman" w:hAnsi="Times New Roman" w:cs="Times New Roman"/>
                 <w:sz w:val="28"/>
                 <w:szCs w:val="28"/>
-                <w:lang w:val="uk-UA"/>
               </w:rPr>
             </w:pPr>
             <w:r>
@@ -2916,7 +2659,6 @@
                 <w:rFonts w:ascii="Times New Roman" w:hAnsi="Times New Roman" w:cs="Times New Roman"/>
                 <w:sz w:val="28"/>
                 <w:szCs w:val="28"/>
-                <w:lang w:val="uk-UA"/>
               </w:rPr>
               <w:t>0.337727</w:t>
             </w:r>
@@ -2933,7 +2675,6 @@
                 <w:rFonts w:ascii="Times New Roman" w:hAnsi="Times New Roman" w:cs="Times New Roman"/>
                 <w:sz w:val="28"/>
                 <w:szCs w:val="28"/>
-                <w:lang w:val="uk-UA"/>
               </w:rPr>
             </w:pPr>
             <w:r>
@@ -2941,9 +2682,8 @@
                 <w:rFonts w:ascii="Times New Roman" w:hAnsi="Times New Roman" w:cs="Times New Roman"/>
                 <w:sz w:val="28"/>
                 <w:szCs w:val="28"/>
-                <w:lang w:val="uk-UA"/>
-              </w:rPr>
-              <w:t>0.002001</w:t>
+              </w:rPr>
+              <w:t>0.001868</w:t>
             </w:r>
           </w:p>
         </w:tc>
@@ -3010,7 +2750,6 @@
                 <w:rFonts w:ascii="Times New Roman" w:hAnsi="Times New Roman" w:cs="Times New Roman"/>
                 <w:sz w:val="28"/>
                 <w:szCs w:val="28"/>
-                <w:lang w:val="uk-UA"/>
               </w:rPr>
             </w:pPr>
             <w:r>
@@ -3018,7 +2757,6 @@
                 <w:rFonts w:ascii="Times New Roman" w:hAnsi="Times New Roman" w:cs="Times New Roman"/>
                 <w:sz w:val="28"/>
                 <w:szCs w:val="28"/>
-                <w:lang w:val="uk-UA"/>
               </w:rPr>
               <w:t>2.811157</w:t>
             </w:r>
@@ -3035,7 +2773,6 @@
                 <w:rFonts w:ascii="Times New Roman" w:hAnsi="Times New Roman" w:cs="Times New Roman"/>
                 <w:sz w:val="28"/>
                 <w:szCs w:val="28"/>
-                <w:lang w:val="uk-UA"/>
               </w:rPr>
             </w:pPr>
             <w:r>
@@ -3043,9 +2780,8 @@
                 <w:rFonts w:ascii="Times New Roman" w:hAnsi="Times New Roman" w:cs="Times New Roman"/>
                 <w:sz w:val="28"/>
                 <w:szCs w:val="28"/>
-                <w:lang w:val="uk-UA"/>
-              </w:rPr>
-              <w:t>0.003000</w:t>
+              </w:rPr>
+              <w:t>0.003328</w:t>
             </w:r>
           </w:p>
         </w:tc>
@@ -3112,7 +2848,6 @@
                 <w:rFonts w:ascii="Times New Roman" w:hAnsi="Times New Roman" w:cs="Times New Roman"/>
                 <w:sz w:val="28"/>
                 <w:szCs w:val="28"/>
-                <w:lang w:val="uk-UA"/>
               </w:rPr>
             </w:pPr>
             <w:r>
@@ -3120,7 +2855,6 @@
                 <w:rFonts w:ascii="Times New Roman" w:hAnsi="Times New Roman" w:cs="Times New Roman"/>
                 <w:sz w:val="28"/>
                 <w:szCs w:val="28"/>
-                <w:lang w:val="uk-UA"/>
               </w:rPr>
               <w:t>7.705416</w:t>
             </w:r>
@@ -3137,7 +2871,6 @@
                 <w:rFonts w:ascii="Times New Roman" w:hAnsi="Times New Roman" w:cs="Times New Roman"/>
                 <w:sz w:val="28"/>
                 <w:szCs w:val="28"/>
-                <w:lang w:val="uk-UA"/>
               </w:rPr>
             </w:pPr>
             <w:r>
@@ -3145,9 +2878,8 @@
                 <w:rFonts w:ascii="Times New Roman" w:hAnsi="Times New Roman" w:cs="Times New Roman"/>
                 <w:sz w:val="28"/>
                 <w:szCs w:val="28"/>
-                <w:lang w:val="uk-UA"/>
-              </w:rPr>
-              <w:t>0.006504</w:t>
+              </w:rPr>
+              <w:t>0.006160</w:t>
             </w:r>
           </w:p>
         </w:tc>
@@ -3189,7 +2921,6 @@
                 <w:rFonts w:ascii="Times New Roman" w:hAnsi="Times New Roman" w:cs="Times New Roman"/>
                 <w:sz w:val="28"/>
                 <w:szCs w:val="28"/>
-                <w:lang w:val="uk-UA"/>
               </w:rPr>
             </w:pPr>
           </w:p>
@@ -3205,7 +2936,6 @@
                 <w:rFonts w:ascii="Times New Roman" w:hAnsi="Times New Roman" w:cs="Times New Roman"/>
                 <w:sz w:val="28"/>
                 <w:szCs w:val="28"/>
-                <w:lang w:val="uk-UA"/>
               </w:rPr>
             </w:pPr>
             <w:r>
@@ -3213,7 +2943,6 @@
                 <w:rFonts w:ascii="Times New Roman" w:hAnsi="Times New Roman" w:cs="Times New Roman"/>
                 <w:sz w:val="28"/>
                 <w:szCs w:val="28"/>
-                <w:lang w:val="uk-UA"/>
               </w:rPr>
               <w:t>5.328368</w:t>
             </w:r>
@@ -3230,7 +2959,6 @@
                 <w:rFonts w:ascii="Times New Roman" w:hAnsi="Times New Roman" w:cs="Times New Roman"/>
                 <w:sz w:val="28"/>
                 <w:szCs w:val="28"/>
-                <w:lang w:val="uk-UA"/>
               </w:rPr>
             </w:pPr>
             <w:r>
@@ -3238,9 +2966,8 @@
                 <w:rFonts w:ascii="Times New Roman" w:hAnsi="Times New Roman" w:cs="Times New Roman"/>
                 <w:sz w:val="28"/>
                 <w:szCs w:val="28"/>
-                <w:lang w:val="uk-UA"/>
-              </w:rPr>
-              <w:t>0.008508</w:t>
+              </w:rPr>
+              <w:t>0.009507</w:t>
             </w:r>
           </w:p>
         </w:tc>
@@ -3282,7 +3009,6 @@
                 <w:rFonts w:ascii="Times New Roman" w:hAnsi="Times New Roman" w:cs="Times New Roman"/>
                 <w:sz w:val="28"/>
                 <w:szCs w:val="28"/>
-                <w:lang w:val="uk-UA"/>
               </w:rPr>
             </w:pPr>
           </w:p>
@@ -3298,7 +3024,6 @@
                 <w:rFonts w:ascii="Times New Roman" w:hAnsi="Times New Roman" w:cs="Times New Roman"/>
                 <w:sz w:val="28"/>
                 <w:szCs w:val="28"/>
-                <w:lang w:val="uk-UA"/>
               </w:rPr>
             </w:pPr>
             <w:r>
@@ -3306,7 +3031,6 @@
                 <w:rFonts w:ascii="Times New Roman" w:hAnsi="Times New Roman" w:cs="Times New Roman"/>
                 <w:sz w:val="28"/>
                 <w:szCs w:val="28"/>
-                <w:lang w:val="uk-UA"/>
               </w:rPr>
               <w:t>9.006365</w:t>
             </w:r>
@@ -3323,7 +3047,6 @@
                 <w:rFonts w:ascii="Times New Roman" w:hAnsi="Times New Roman" w:cs="Times New Roman"/>
                 <w:sz w:val="28"/>
                 <w:szCs w:val="28"/>
-                <w:lang w:val="uk-UA"/>
               </w:rPr>
             </w:pPr>
             <w:r>
@@ -3331,9 +3054,8 @@
                 <w:rFonts w:ascii="Times New Roman" w:hAnsi="Times New Roman" w:cs="Times New Roman"/>
                 <w:sz w:val="28"/>
                 <w:szCs w:val="28"/>
-                <w:lang w:val="uk-UA"/>
-              </w:rPr>
-              <w:t>0.014507</w:t>
+              </w:rPr>
+              <w:t>0.014002</w:t>
             </w:r>
           </w:p>
         </w:tc>
@@ -3375,7 +3097,6 @@
                 <w:rFonts w:ascii="Times New Roman" w:hAnsi="Times New Roman" w:cs="Times New Roman"/>
                 <w:sz w:val="28"/>
                 <w:szCs w:val="28"/>
-                <w:lang w:val="uk-UA"/>
               </w:rPr>
             </w:pPr>
           </w:p>
@@ -3391,7 +3112,6 @@
                 <w:rFonts w:ascii="Times New Roman" w:hAnsi="Times New Roman" w:cs="Times New Roman"/>
                 <w:sz w:val="28"/>
                 <w:szCs w:val="28"/>
-                <w:lang w:val="uk-UA"/>
               </w:rPr>
             </w:pPr>
             <w:r>
@@ -3399,7 +3119,6 @@
                 <w:rFonts w:ascii="Times New Roman" w:hAnsi="Times New Roman" w:cs="Times New Roman"/>
                 <w:sz w:val="28"/>
                 <w:szCs w:val="28"/>
-                <w:lang w:val="uk-UA"/>
               </w:rPr>
               <w:t>13.805203</w:t>
             </w:r>
@@ -3416,7 +3135,6 @@
                 <w:rFonts w:ascii="Times New Roman" w:hAnsi="Times New Roman" w:cs="Times New Roman"/>
                 <w:sz w:val="28"/>
                 <w:szCs w:val="28"/>
-                <w:lang w:val="uk-UA"/>
               </w:rPr>
             </w:pPr>
             <w:r>
@@ -3424,9 +3142,8 @@
                 <w:rFonts w:ascii="Times New Roman" w:hAnsi="Times New Roman" w:cs="Times New Roman"/>
                 <w:sz w:val="28"/>
                 <w:szCs w:val="28"/>
-                <w:lang w:val="uk-UA"/>
-              </w:rPr>
-              <w:t>0.019012</w:t>
+              </w:rPr>
+              <w:t>0.019006</w:t>
             </w:r>
           </w:p>
         </w:tc>
@@ -3468,7 +3185,6 @@
                 <w:rFonts w:ascii="Times New Roman" w:hAnsi="Times New Roman" w:cs="Times New Roman"/>
                 <w:sz w:val="28"/>
                 <w:szCs w:val="28"/>
-                <w:lang w:val="uk-UA"/>
               </w:rPr>
             </w:pPr>
           </w:p>
@@ -3484,7 +3200,6 @@
                 <w:rFonts w:ascii="Times New Roman" w:hAnsi="Times New Roman" w:cs="Times New Roman"/>
                 <w:sz w:val="28"/>
                 <w:szCs w:val="28"/>
-                <w:lang w:val="uk-UA"/>
               </w:rPr>
             </w:pPr>
             <w:r>
@@ -3492,7 +3207,6 @@
                 <w:rFonts w:ascii="Times New Roman" w:hAnsi="Times New Roman" w:cs="Times New Roman"/>
                 <w:sz w:val="28"/>
                 <w:szCs w:val="28"/>
-                <w:lang w:val="uk-UA"/>
               </w:rPr>
               <w:t>20.792219</w:t>
             </w:r>
@@ -3509,7 +3223,6 @@
                 <w:rFonts w:ascii="Times New Roman" w:hAnsi="Times New Roman" w:cs="Times New Roman"/>
                 <w:sz w:val="28"/>
                 <w:szCs w:val="28"/>
-                <w:lang w:val="uk-UA"/>
               </w:rPr>
             </w:pPr>
             <w:r>
@@ -3517,9 +3230,8 @@
                 <w:rFonts w:ascii="Times New Roman" w:hAnsi="Times New Roman" w:cs="Times New Roman"/>
                 <w:sz w:val="28"/>
                 <w:szCs w:val="28"/>
-                <w:lang w:val="uk-UA"/>
-              </w:rPr>
-              <w:t>0.026516</w:t>
+              </w:rPr>
+              <w:t>0.027003</w:t>
             </w:r>
           </w:p>
         </w:tc>
@@ -3561,7 +3273,6 @@
                 <w:rFonts w:ascii="Times New Roman" w:hAnsi="Times New Roman" w:cs="Times New Roman"/>
                 <w:sz w:val="28"/>
                 <w:szCs w:val="28"/>
-                <w:lang w:val="uk-UA"/>
               </w:rPr>
             </w:pPr>
           </w:p>
@@ -3577,7 +3288,6 @@
                 <w:rFonts w:ascii="Times New Roman" w:hAnsi="Times New Roman" w:cs="Times New Roman"/>
                 <w:sz w:val="28"/>
                 <w:szCs w:val="28"/>
-                <w:lang w:val="uk-UA"/>
               </w:rPr>
             </w:pPr>
             <w:r>
@@ -3585,7 +3295,6 @@
                 <w:rFonts w:ascii="Times New Roman" w:hAnsi="Times New Roman" w:cs="Times New Roman"/>
                 <w:sz w:val="28"/>
                 <w:szCs w:val="28"/>
-                <w:lang w:val="uk-UA"/>
               </w:rPr>
               <w:t>28.963339</w:t>
             </w:r>
@@ -3610,9 +3319,8 @@
                 <w:rFonts w:ascii="Times New Roman" w:hAnsi="Times New Roman" w:cs="Times New Roman"/>
                 <w:sz w:val="28"/>
                 <w:szCs w:val="28"/>
-                <w:lang w:val="uk-UA"/>
-              </w:rPr>
-              <w:t>0.036537</w:t>
+              </w:rPr>
+              <w:t>0.039512</w:t>
             </w:r>
           </w:p>
         </w:tc>
@@ -3654,7 +3362,6 @@
                 <w:rFonts w:ascii="Times New Roman" w:hAnsi="Times New Roman" w:cs="Times New Roman"/>
                 <w:sz w:val="28"/>
                 <w:szCs w:val="28"/>
-                <w:lang w:val="uk-UA"/>
               </w:rPr>
             </w:pPr>
           </w:p>
@@ -3670,7 +3377,6 @@
                 <w:rFonts w:ascii="Times New Roman" w:hAnsi="Times New Roman" w:cs="Times New Roman"/>
                 <w:sz w:val="28"/>
                 <w:szCs w:val="28"/>
-                <w:lang w:val="uk-UA"/>
               </w:rPr>
             </w:pPr>
             <w:r>
@@ -3678,7 +3384,6 @@
                 <w:rFonts w:ascii="Times New Roman" w:hAnsi="Times New Roman" w:cs="Times New Roman"/>
                 <w:sz w:val="28"/>
                 <w:szCs w:val="28"/>
-                <w:lang w:val="uk-UA"/>
               </w:rPr>
               <w:t>39.294063</w:t>
             </w:r>
@@ -3695,7 +3400,6 @@
                 <w:rFonts w:ascii="Times New Roman" w:hAnsi="Times New Roman" w:cs="Times New Roman"/>
                 <w:sz w:val="28"/>
                 <w:szCs w:val="28"/>
-                <w:lang w:val="uk-UA"/>
               </w:rPr>
             </w:pPr>
             <w:r>
@@ -3703,9 +3407,8 @@
                 <w:rFonts w:ascii="Times New Roman" w:hAnsi="Times New Roman" w:cs="Times New Roman"/>
                 <w:sz w:val="28"/>
                 <w:szCs w:val="28"/>
-                <w:lang w:val="uk-UA"/>
-              </w:rPr>
-              <w:t>0.067243</w:t>
+              </w:rPr>
+              <w:t>0.049997</w:t>
             </w:r>
           </w:p>
         </w:tc>
@@ -3719,15 +3422,13 @@
           <w:rFonts w:ascii="Times New Roman" w:hAnsi="Times New Roman" w:cs="Times New Roman"/>
           <w:sz w:val="28"/>
           <w:szCs w:val="28"/>
-          <w:lang w:val="uk-UA"/>
-        </w:rPr>
-      </w:pPr>
-      <w:r>
-        <w:rPr>
-          <w:rFonts w:ascii="Times New Roman" w:hAnsi="Times New Roman" w:cs="Times New Roman"/>
-          <w:sz w:val="28"/>
-          <w:szCs w:val="28"/>
-          <w:lang w:val="uk-UA"/>
+        </w:rPr>
+      </w:pPr>
+      <w:r>
+        <w:rPr>
+          <w:rFonts w:ascii="Times New Roman" w:hAnsi="Times New Roman" w:cs="Times New Roman"/>
+          <w:sz w:val="28"/>
+          <w:szCs w:val="28"/>
         </w:rPr>
         <w:t xml:space="preserve">Для звичайного алгоритму проведено тільки 4 перші тести, оскільки вже для 400 вершин час 52 секунди, що в рази </w:t>
       </w:r>
@@ -3737,7 +3438,6 @@
           <w:rFonts w:ascii="Times New Roman" w:hAnsi="Times New Roman" w:cs="Times New Roman"/>
           <w:sz w:val="28"/>
           <w:szCs w:val="28"/>
-          <w:lang w:val="uk-UA"/>
         </w:rPr>
         <w:t>бльше</w:t>
       </w:r>
@@ -3747,7 +3447,6 @@
           <w:rFonts w:ascii="Times New Roman" w:hAnsi="Times New Roman" w:cs="Times New Roman"/>
           <w:sz w:val="28"/>
           <w:szCs w:val="28"/>
-          <w:lang w:val="uk-UA"/>
         </w:rPr>
         <w:t xml:space="preserve"> інших методів.</w:t>
       </w:r>
@@ -3760,7 +3459,6 @@
           <w:rFonts w:ascii="Times New Roman" w:hAnsi="Times New Roman" w:cs="Times New Roman"/>
           <w:sz w:val="28"/>
           <w:szCs w:val="28"/>
-          <w:lang w:val="uk-UA"/>
         </w:rPr>
       </w:pPr>
     </w:p>
@@ -3771,17 +3469,26 @@
           <w:rFonts w:ascii="Times New Roman" w:hAnsi="Times New Roman" w:cs="Times New Roman"/>
           <w:sz w:val="28"/>
           <w:szCs w:val="28"/>
-          <w:lang w:val="uk-UA"/>
-        </w:rPr>
-      </w:pPr>
-      <w:r>
-        <w:rPr>
-          <w:rFonts w:ascii="Times New Roman" w:hAnsi="Times New Roman" w:cs="Times New Roman"/>
-          <w:sz w:val="28"/>
-          <w:szCs w:val="28"/>
-          <w:lang w:val="uk-UA"/>
+        </w:rPr>
+      </w:pPr>
+      <w:r>
+        <w:rPr>
+          <w:rFonts w:ascii="Times New Roman" w:hAnsi="Times New Roman" w:cs="Times New Roman"/>
+          <w:sz w:val="28"/>
+          <w:szCs w:val="28"/>
         </w:rPr>
         <w:t>Посилання на репозиторій:</w:t>
+      </w:r>
+      <w:r>
+        <w:t xml:space="preserve"> </w:t>
+      </w:r>
+      <w:r>
+        <w:rPr>
+          <w:rFonts w:ascii="Times New Roman" w:hAnsi="Times New Roman" w:cs="Times New Roman"/>
+          <w:sz w:val="28"/>
+          <w:szCs w:val="28"/>
+        </w:rPr>
+        <w:t>https://github.com/LironeA/RPP_Lab1</w:t>
       </w:r>
     </w:p>
     <w:p>
@@ -3792,7 +3499,7 @@
           <w:rFonts w:ascii="Times New Roman" w:hAnsi="Times New Roman" w:cs="Times New Roman"/>
           <w:sz w:val="28"/>
           <w:szCs w:val="28"/>
-          <w:lang w:val="en-US"/>
+          <w:lang w:val="ru-RU"/>
         </w:rPr>
       </w:pPr>
     </w:p>
@@ -3803,15 +3510,13 @@
           <w:rFonts w:ascii="Times New Roman" w:hAnsi="Times New Roman" w:cs="Times New Roman"/>
           <w:sz w:val="28"/>
           <w:szCs w:val="28"/>
-          <w:lang w:val="uk-UA"/>
-        </w:rPr>
-      </w:pPr>
-      <w:r>
-        <w:rPr>
-          <w:rFonts w:ascii="Times New Roman" w:hAnsi="Times New Roman" w:cs="Times New Roman"/>
-          <w:sz w:val="28"/>
-          <w:szCs w:val="28"/>
-          <w:lang w:val="uk-UA"/>
+        </w:rPr>
+      </w:pPr>
+      <w:r>
+        <w:rPr>
+          <w:rFonts w:ascii="Times New Roman" w:hAnsi="Times New Roman" w:cs="Times New Roman"/>
+          <w:sz w:val="28"/>
+          <w:szCs w:val="28"/>
         </w:rPr>
         <w:br w:type="page"/>
       </w:r>
@@ -3826,7 +3531,6 @@
           <w:bCs/>
           <w:sz w:val="32"/>
           <w:szCs w:val="32"/>
-          <w:lang w:val="uk-UA"/>
         </w:rPr>
       </w:pPr>
       <w:r>
@@ -3836,7 +3540,6 @@
           <w:bCs/>
           <w:sz w:val="32"/>
           <w:szCs w:val="32"/>
-          <w:lang w:val="uk-UA"/>
         </w:rPr>
         <w:lastRenderedPageBreak/>
         <w:t>Висновки</w:t>
@@ -3850,15 +3553,13 @@
           <w:rFonts w:ascii="Times New Roman" w:hAnsi="Times New Roman" w:cs="Times New Roman"/>
           <w:sz w:val="28"/>
           <w:szCs w:val="28"/>
-          <w:lang w:val="uk-UA"/>
-        </w:rPr>
-      </w:pPr>
-      <w:r>
-        <w:rPr>
-          <w:rFonts w:ascii="Times New Roman" w:hAnsi="Times New Roman" w:cs="Times New Roman"/>
-          <w:sz w:val="28"/>
-          <w:szCs w:val="28"/>
-          <w:lang w:val="uk-UA"/>
+        </w:rPr>
+      </w:pPr>
+      <w:r>
+        <w:rPr>
+          <w:rFonts w:ascii="Times New Roman" w:hAnsi="Times New Roman" w:cs="Times New Roman"/>
+          <w:sz w:val="28"/>
+          <w:szCs w:val="28"/>
         </w:rPr>
         <w:t xml:space="preserve">У ході виконання лабораторної роботи було реалізовано та </w:t>
       </w:r>
@@ -3868,7 +3569,6 @@
           <w:rFonts w:ascii="Times New Roman" w:hAnsi="Times New Roman" w:cs="Times New Roman"/>
           <w:sz w:val="28"/>
           <w:szCs w:val="28"/>
-          <w:lang w:val="uk-UA"/>
         </w:rPr>
         <w:t>протестовано</w:t>
       </w:r>
@@ -3878,7 +3578,6 @@
           <w:rFonts w:ascii="Times New Roman" w:hAnsi="Times New Roman" w:cs="Times New Roman"/>
           <w:sz w:val="28"/>
           <w:szCs w:val="28"/>
-          <w:lang w:val="uk-UA"/>
         </w:rPr>
         <w:t xml:space="preserve"> алгоритми роботи з графами з використанням трьох підходів: звичайної (послідовної) реалізації, паралельної з використанням MPI, а також паралельної реалізації з </w:t>
       </w:r>
@@ -3888,7 +3587,6 @@
           <w:rFonts w:ascii="Times New Roman" w:hAnsi="Times New Roman" w:cs="Times New Roman"/>
           <w:sz w:val="28"/>
           <w:szCs w:val="28"/>
-          <w:lang w:val="uk-UA"/>
         </w:rPr>
         <w:t>OpenMP</w:t>
       </w:r>
@@ -3898,7 +3596,6 @@
           <w:rFonts w:ascii="Times New Roman" w:hAnsi="Times New Roman" w:cs="Times New Roman"/>
           <w:sz w:val="28"/>
           <w:szCs w:val="28"/>
-          <w:lang w:val="uk-UA"/>
         </w:rPr>
         <w:t xml:space="preserve">. Результати експериментів засвідчили суттєве зростання ефективності при використанні паралельних підходів, особливо </w:t>
       </w:r>
@@ -3908,7 +3605,6 @@
           <w:rFonts w:ascii="Times New Roman" w:hAnsi="Times New Roman" w:cs="Times New Roman"/>
           <w:sz w:val="28"/>
           <w:szCs w:val="28"/>
-          <w:lang w:val="uk-UA"/>
         </w:rPr>
         <w:t>OpenMP</w:t>
       </w:r>
@@ -3918,7 +3614,6 @@
           <w:rFonts w:ascii="Times New Roman" w:hAnsi="Times New Roman" w:cs="Times New Roman"/>
           <w:sz w:val="28"/>
           <w:szCs w:val="28"/>
-          <w:lang w:val="uk-UA"/>
         </w:rPr>
         <w:t>, у порівнянні з традиційним послідовним виконанням.</w:t>
       </w:r>
@@ -3931,15 +3626,13 @@
           <w:rFonts w:ascii="Times New Roman" w:hAnsi="Times New Roman" w:cs="Times New Roman"/>
           <w:sz w:val="28"/>
           <w:szCs w:val="28"/>
-          <w:lang w:val="uk-UA"/>
-        </w:rPr>
-      </w:pPr>
-      <w:r>
-        <w:rPr>
-          <w:rFonts w:ascii="Times New Roman" w:hAnsi="Times New Roman" w:cs="Times New Roman"/>
-          <w:sz w:val="28"/>
-          <w:szCs w:val="28"/>
-          <w:lang w:val="uk-UA"/>
+        </w:rPr>
+      </w:pPr>
+      <w:r>
+        <w:rPr>
+          <w:rFonts w:ascii="Times New Roman" w:hAnsi="Times New Roman" w:cs="Times New Roman"/>
+          <w:sz w:val="28"/>
+          <w:szCs w:val="28"/>
         </w:rPr>
         <w:t>Аналізуючи отримані дані, можна зробити такі висновки:</w:t>
       </w:r>
@@ -3955,7 +3648,6 @@
           <w:rFonts w:ascii="Times New Roman" w:hAnsi="Times New Roman" w:cs="Times New Roman"/>
           <w:sz w:val="28"/>
           <w:szCs w:val="28"/>
-          <w:lang w:val="uk-UA"/>
         </w:rPr>
       </w:pPr>
       <w:r>
@@ -3965,7 +3657,6 @@
           <w:bCs/>
           <w:sz w:val="28"/>
           <w:szCs w:val="28"/>
-          <w:lang w:val="uk-UA"/>
         </w:rPr>
         <w:t>Звичайна реалізація</w:t>
       </w:r>
@@ -3974,7 +3665,6 @@
           <w:rFonts w:ascii="Times New Roman" w:hAnsi="Times New Roman" w:cs="Times New Roman"/>
           <w:sz w:val="28"/>
           <w:szCs w:val="28"/>
-          <w:lang w:val="uk-UA"/>
         </w:rPr>
         <w:t xml:space="preserve"> демонструє </w:t>
       </w:r>
@@ -3984,7 +3674,6 @@
           <w:rFonts w:ascii="Times New Roman" w:hAnsi="Times New Roman" w:cs="Times New Roman"/>
           <w:sz w:val="28"/>
           <w:szCs w:val="28"/>
-          <w:lang w:val="uk-UA"/>
         </w:rPr>
         <w:t>експоненційне</w:t>
       </w:r>
@@ -3994,7 +3683,6 @@
           <w:rFonts w:ascii="Times New Roman" w:hAnsi="Times New Roman" w:cs="Times New Roman"/>
           <w:sz w:val="28"/>
           <w:szCs w:val="28"/>
-          <w:lang w:val="uk-UA"/>
         </w:rPr>
         <w:t xml:space="preserve"> зростання часу виконання із збільшенням розмірності графа. Наприклад, для графа з 400 вузлів час виконання становить понад 52 секунди, а для 300 – майже 21 секунду. Це свідчить про низьку масштабованість при збільшенні обсягів вхідних даних.</w:t>
       </w:r>
@@ -4010,7 +3698,6 @@
           <w:rFonts w:ascii="Times New Roman" w:hAnsi="Times New Roman" w:cs="Times New Roman"/>
           <w:sz w:val="28"/>
           <w:szCs w:val="28"/>
-          <w:lang w:val="uk-UA"/>
         </w:rPr>
       </w:pPr>
       <w:r>
@@ -4020,7 +3707,6 @@
           <w:bCs/>
           <w:sz w:val="28"/>
           <w:szCs w:val="28"/>
-          <w:lang w:val="uk-UA"/>
         </w:rPr>
         <w:t>MPI</w:t>
       </w:r>
@@ -4029,7 +3715,6 @@
           <w:rFonts w:ascii="Times New Roman" w:hAnsi="Times New Roman" w:cs="Times New Roman"/>
           <w:sz w:val="28"/>
           <w:szCs w:val="28"/>
-          <w:lang w:val="uk-UA"/>
         </w:rPr>
         <w:t xml:space="preserve"> показав значне покращення продуктивності. Навіть при збільшенні розміру графа до 1000 вузлів, час виконання не перевищив 40 секунд. Порівняно з послідовною реалізацією, MPI забезпечив прискорення в декілька разів, особливо помітне на середніх розмірах графів (наприклад, у 20 разів швидше для графа розміром 300).</w:t>
       </w:r>
@@ -4045,7 +3730,6 @@
           <w:rFonts w:ascii="Times New Roman" w:hAnsi="Times New Roman" w:cs="Times New Roman"/>
           <w:sz w:val="28"/>
           <w:szCs w:val="28"/>
-          <w:lang w:val="uk-UA"/>
         </w:rPr>
       </w:pPr>
       <w:proofErr w:type="spellStart"/>
@@ -4056,7 +3740,6 @@
           <w:bCs/>
           <w:sz w:val="28"/>
           <w:szCs w:val="28"/>
-          <w:lang w:val="uk-UA"/>
         </w:rPr>
         <w:t>OpenMP</w:t>
       </w:r>
@@ -4066,7 +3749,6 @@
           <w:rFonts w:ascii="Times New Roman" w:hAnsi="Times New Roman" w:cs="Times New Roman"/>
           <w:sz w:val="28"/>
           <w:szCs w:val="28"/>
-          <w:lang w:val="uk-UA"/>
         </w:rPr>
         <w:t xml:space="preserve"> виявився найбільш ефективним підходом серед трьох. Час виконання залишався дуже малим навіть для великих графів: усього ~0.067 секунд для графа з 1000 вузлів. Це свідчить про ефективне використання </w:t>
       </w:r>
@@ -4076,7 +3758,6 @@
           <w:rFonts w:ascii="Times New Roman" w:hAnsi="Times New Roman" w:cs="Times New Roman"/>
           <w:sz w:val="28"/>
           <w:szCs w:val="28"/>
-          <w:lang w:val="uk-UA"/>
         </w:rPr>
         <w:t>багатоядерності</w:t>
       </w:r>
@@ -4086,7 +3767,6 @@
           <w:rFonts w:ascii="Times New Roman" w:hAnsi="Times New Roman" w:cs="Times New Roman"/>
           <w:sz w:val="28"/>
           <w:szCs w:val="28"/>
-          <w:lang w:val="uk-UA"/>
         </w:rPr>
         <w:t xml:space="preserve"> на рівні потоків, що забезпечує максимальну швидкодію для задач такого типу.</w:t>
       </w:r>
@@ -4099,15 +3779,13 @@
           <w:rFonts w:ascii="Times New Roman" w:hAnsi="Times New Roman" w:cs="Times New Roman"/>
           <w:sz w:val="28"/>
           <w:szCs w:val="28"/>
-          <w:lang w:val="uk-UA"/>
-        </w:rPr>
-      </w:pPr>
-      <w:r>
-        <w:rPr>
-          <w:rFonts w:ascii="Times New Roman" w:hAnsi="Times New Roman" w:cs="Times New Roman"/>
-          <w:sz w:val="28"/>
-          <w:szCs w:val="28"/>
-          <w:lang w:val="uk-UA"/>
+        </w:rPr>
+      </w:pPr>
+      <w:r>
+        <w:rPr>
+          <w:rFonts w:ascii="Times New Roman" w:hAnsi="Times New Roman" w:cs="Times New Roman"/>
+          <w:sz w:val="28"/>
+          <w:szCs w:val="28"/>
         </w:rPr>
         <w:t xml:space="preserve">У результаті, можна зробити висновок, що для задач обробки великих графів оптимальним підходом є використання </w:t>
       </w:r>
@@ -4117,7 +3795,6 @@
           <w:rFonts w:ascii="Times New Roman" w:hAnsi="Times New Roman" w:cs="Times New Roman"/>
           <w:sz w:val="28"/>
           <w:szCs w:val="28"/>
-          <w:lang w:val="uk-UA"/>
         </w:rPr>
         <w:t>OpenMP</w:t>
       </w:r>
@@ -4127,7 +3804,6 @@
           <w:rFonts w:ascii="Times New Roman" w:hAnsi="Times New Roman" w:cs="Times New Roman"/>
           <w:sz w:val="28"/>
           <w:szCs w:val="28"/>
-          <w:lang w:val="uk-UA"/>
         </w:rPr>
         <w:t>, завдяки його високій продуктивності та мінімальному часу виконання. MPI також демонструє хорошу ефективність, особливо в розподілених середовищах. Звичайна реалізація є доцільною лише для малих графів або при відсутності можливості використання паралельних технологій.</w:t>
       </w:r>
@@ -6414,6 +6090,7 @@
   <w:style w:type="character" w:default="1" w:styleId="a0">
     <w:name w:val="Default Paragraph Font"/>
     <w:uiPriority w:val="1"/>
+    <w:semiHidden/>
     <w:unhideWhenUsed/>
   </w:style>
   <w:style w:type="table" w:default="1" w:styleId="a1">

</xml_diff>